<commit_message>
First part, first question
</commit_message>
<xml_diff>
--- a/ProblemSolving/Kimball_David_ProblemSolving.docx
+++ b/ProblemSolving/Kimball_David_ProblemSolving.docx
@@ -4,11 +4,65 @@
   <w:body>
     <w:p/>
     <w:p>
+      <w:r>
+        <w:t>A Cat, A Parrot, and a Bag of Seed</w:t>
+      </w:r>
+    </w:p>
+    <w:p>
+      <w:pPr>
+        <w:pStyle w:val="ListParagraph"/>
+        <w:numPr>
+          <w:ilvl w:val="0"/>
+          <w:numId w:val="1"/>
+        </w:numPr>
+      </w:pPr>
+      <w:r>
+        <w:t>Define the problem</w:t>
+      </w:r>
+    </w:p>
+    <w:p>
+      <w:pPr>
+        <w:pStyle w:val="ListParagraph"/>
+        <w:numPr>
+          <w:ilvl w:val="0"/>
+          <w:numId w:val="2"/>
+        </w:numPr>
+      </w:pPr>
+      <w:r>
+        <w:t xml:space="preserve">The problem is transporting the items across the river without leaving the wrong items together. </w:t>
+      </w:r>
+    </w:p>
+    <w:p>
+      <w:pPr>
+        <w:pStyle w:val="ListParagraph"/>
+        <w:numPr>
+          <w:ilvl w:val="0"/>
+          <w:numId w:val="2"/>
+        </w:numPr>
+      </w:pPr>
+      <w:r>
+        <w:t>Looking at the problem, the greatest insight I can offer is the lack of logic and context offered.  The question does not describe the size of the items. Nor does it take into account that one of the items has the ability to cross the river without the need for the boat.</w:t>
+      </w:r>
+    </w:p>
+    <w:p>
+      <w:pPr>
+        <w:pStyle w:val="ListParagraph"/>
+        <w:numPr>
+          <w:ilvl w:val="0"/>
+          <w:numId w:val="2"/>
+        </w:numPr>
+      </w:pPr>
+      <w:r>
+        <w:t>The overall goal is to have all of the items on the other side of the river.</w:t>
+      </w:r>
+    </w:p>
+    <w:p>
       <w:bookmarkStart w:id="0" w:name="_GoBack"/>
       <w:bookmarkEnd w:id="0"/>
     </w:p>
+    <w:p/>
     <w:sectPr>
-      <w:headerReference w:type="default" r:id="rId7"/>
+      <w:headerReference w:type="default" r:id="rId8"/>
       <w:pgSz w:w="12240" w:h="15840"/>
       <w:pgMar w:top="1440" w:right="1800" w:bottom="1440" w:left="1800" w:header="720" w:footer="720" w:gutter="0"/>
       <w:cols w:space="720"/>
@@ -91,6 +145,189 @@
     </w:r>
   </w:p>
 </w:hdr>
+</file>
+
+<file path=word/numbering.xml><?xml version="1.0" encoding="utf-8"?>
+<w:numbering xmlns:wpc="http://schemas.microsoft.com/office/word/2010/wordprocessingCanvas" xmlns:mo="http://schemas.microsoft.com/office/mac/office/2008/main" xmlns:mc="http://schemas.openxmlformats.org/markup-compatibility/2006" xmlns:mv="urn:schemas-microsoft-com:mac:vml" xmlns:o="urn:schemas-microsoft-com:office:office" xmlns:r="http://schemas.openxmlformats.org/officeDocument/2006/relationships" xmlns:m="http://schemas.openxmlformats.org/officeDocument/2006/math" xmlns:v="urn:schemas-microsoft-com:vml" xmlns:wp14="http://schemas.microsoft.com/office/word/2010/wordprocessingDrawing" xmlns:wp="http://schemas.openxmlformats.org/drawingml/2006/wordprocessingDrawing" xmlns:w10="urn:schemas-microsoft-com:office:word" xmlns:w="http://schemas.openxmlformats.org/wordprocessingml/2006/main" xmlns:w14="http://schemas.microsoft.com/office/word/2010/wordml" xmlns:wpg="http://schemas.microsoft.com/office/word/2010/wordprocessingGroup" xmlns:wpi="http://schemas.microsoft.com/office/word/2010/wordprocessingInk" xmlns:wne="http://schemas.microsoft.com/office/word/2006/wordml" xmlns:wps="http://schemas.microsoft.com/office/word/2010/wordprocessingShape" mc:Ignorable="w14 wp14">
+  <w:abstractNum w:abstractNumId="0">
+    <w:nsid w:val="08427C2B"/>
+    <w:multiLevelType w:val="hybridMultilevel"/>
+    <w:tmpl w:val="C1A2FC2A"/>
+    <w:lvl w:ilvl="0" w:tplc="0409000F">
+      <w:start w:val="1"/>
+      <w:numFmt w:val="decimal"/>
+      <w:lvlText w:val="%1."/>
+      <w:lvlJc w:val="left"/>
+      <w:pPr>
+        <w:ind w:left="720" w:hanging="360"/>
+      </w:pPr>
+    </w:lvl>
+    <w:lvl w:ilvl="1" w:tplc="04090019" w:tentative="1">
+      <w:start w:val="1"/>
+      <w:numFmt w:val="lowerLetter"/>
+      <w:lvlText w:val="%2."/>
+      <w:lvlJc w:val="left"/>
+      <w:pPr>
+        <w:ind w:left="1440" w:hanging="360"/>
+      </w:pPr>
+    </w:lvl>
+    <w:lvl w:ilvl="2" w:tplc="0409001B" w:tentative="1">
+      <w:start w:val="1"/>
+      <w:numFmt w:val="lowerRoman"/>
+      <w:lvlText w:val="%3."/>
+      <w:lvlJc w:val="right"/>
+      <w:pPr>
+        <w:ind w:left="2160" w:hanging="180"/>
+      </w:pPr>
+    </w:lvl>
+    <w:lvl w:ilvl="3" w:tplc="0409000F" w:tentative="1">
+      <w:start w:val="1"/>
+      <w:numFmt w:val="decimal"/>
+      <w:lvlText w:val="%4."/>
+      <w:lvlJc w:val="left"/>
+      <w:pPr>
+        <w:ind w:left="2880" w:hanging="360"/>
+      </w:pPr>
+    </w:lvl>
+    <w:lvl w:ilvl="4" w:tplc="04090019" w:tentative="1">
+      <w:start w:val="1"/>
+      <w:numFmt w:val="lowerLetter"/>
+      <w:lvlText w:val="%5."/>
+      <w:lvlJc w:val="left"/>
+      <w:pPr>
+        <w:ind w:left="3600" w:hanging="360"/>
+      </w:pPr>
+    </w:lvl>
+    <w:lvl w:ilvl="5" w:tplc="0409001B" w:tentative="1">
+      <w:start w:val="1"/>
+      <w:numFmt w:val="lowerRoman"/>
+      <w:lvlText w:val="%6."/>
+      <w:lvlJc w:val="right"/>
+      <w:pPr>
+        <w:ind w:left="4320" w:hanging="180"/>
+      </w:pPr>
+    </w:lvl>
+    <w:lvl w:ilvl="6" w:tplc="0409000F" w:tentative="1">
+      <w:start w:val="1"/>
+      <w:numFmt w:val="decimal"/>
+      <w:lvlText w:val="%7."/>
+      <w:lvlJc w:val="left"/>
+      <w:pPr>
+        <w:ind w:left="5040" w:hanging="360"/>
+      </w:pPr>
+    </w:lvl>
+    <w:lvl w:ilvl="7" w:tplc="04090019" w:tentative="1">
+      <w:start w:val="1"/>
+      <w:numFmt w:val="lowerLetter"/>
+      <w:lvlText w:val="%8."/>
+      <w:lvlJc w:val="left"/>
+      <w:pPr>
+        <w:ind w:left="5760" w:hanging="360"/>
+      </w:pPr>
+    </w:lvl>
+    <w:lvl w:ilvl="8" w:tplc="0409001B" w:tentative="1">
+      <w:start w:val="1"/>
+      <w:numFmt w:val="lowerRoman"/>
+      <w:lvlText w:val="%9."/>
+      <w:lvlJc w:val="right"/>
+      <w:pPr>
+        <w:ind w:left="6480" w:hanging="180"/>
+      </w:pPr>
+    </w:lvl>
+  </w:abstractNum>
+  <w:abstractNum w:abstractNumId="1">
+    <w:nsid w:val="50C8600E"/>
+    <w:multiLevelType w:val="hybridMultilevel"/>
+    <w:tmpl w:val="8D36B21A"/>
+    <w:lvl w:ilvl="0" w:tplc="04090017">
+      <w:start w:val="1"/>
+      <w:numFmt w:val="lowerLetter"/>
+      <w:lvlText w:val="%1)"/>
+      <w:lvlJc w:val="left"/>
+      <w:pPr>
+        <w:ind w:left="1440" w:hanging="360"/>
+      </w:pPr>
+    </w:lvl>
+    <w:lvl w:ilvl="1" w:tplc="04090019" w:tentative="1">
+      <w:start w:val="1"/>
+      <w:numFmt w:val="lowerLetter"/>
+      <w:lvlText w:val="%2."/>
+      <w:lvlJc w:val="left"/>
+      <w:pPr>
+        <w:ind w:left="2160" w:hanging="360"/>
+      </w:pPr>
+    </w:lvl>
+    <w:lvl w:ilvl="2" w:tplc="0409001B" w:tentative="1">
+      <w:start w:val="1"/>
+      <w:numFmt w:val="lowerRoman"/>
+      <w:lvlText w:val="%3."/>
+      <w:lvlJc w:val="right"/>
+      <w:pPr>
+        <w:ind w:left="2880" w:hanging="180"/>
+      </w:pPr>
+    </w:lvl>
+    <w:lvl w:ilvl="3" w:tplc="0409000F" w:tentative="1">
+      <w:start w:val="1"/>
+      <w:numFmt w:val="decimal"/>
+      <w:lvlText w:val="%4."/>
+      <w:lvlJc w:val="left"/>
+      <w:pPr>
+        <w:ind w:left="3600" w:hanging="360"/>
+      </w:pPr>
+    </w:lvl>
+    <w:lvl w:ilvl="4" w:tplc="04090019" w:tentative="1">
+      <w:start w:val="1"/>
+      <w:numFmt w:val="lowerLetter"/>
+      <w:lvlText w:val="%5."/>
+      <w:lvlJc w:val="left"/>
+      <w:pPr>
+        <w:ind w:left="4320" w:hanging="360"/>
+      </w:pPr>
+    </w:lvl>
+    <w:lvl w:ilvl="5" w:tplc="0409001B" w:tentative="1">
+      <w:start w:val="1"/>
+      <w:numFmt w:val="lowerRoman"/>
+      <w:lvlText w:val="%6."/>
+      <w:lvlJc w:val="right"/>
+      <w:pPr>
+        <w:ind w:left="5040" w:hanging="180"/>
+      </w:pPr>
+    </w:lvl>
+    <w:lvl w:ilvl="6" w:tplc="0409000F" w:tentative="1">
+      <w:start w:val="1"/>
+      <w:numFmt w:val="decimal"/>
+      <w:lvlText w:val="%7."/>
+      <w:lvlJc w:val="left"/>
+      <w:pPr>
+        <w:ind w:left="5760" w:hanging="360"/>
+      </w:pPr>
+    </w:lvl>
+    <w:lvl w:ilvl="7" w:tplc="04090019" w:tentative="1">
+      <w:start w:val="1"/>
+      <w:numFmt w:val="lowerLetter"/>
+      <w:lvlText w:val="%8."/>
+      <w:lvlJc w:val="left"/>
+      <w:pPr>
+        <w:ind w:left="6480" w:hanging="360"/>
+      </w:pPr>
+    </w:lvl>
+    <w:lvl w:ilvl="8" w:tplc="0409001B" w:tentative="1">
+      <w:start w:val="1"/>
+      <w:numFmt w:val="lowerRoman"/>
+      <w:lvlText w:val="%9."/>
+      <w:lvlJc w:val="right"/>
+      <w:pPr>
+        <w:ind w:left="7200" w:hanging="180"/>
+      </w:pPr>
+    </w:lvl>
+  </w:abstractNum>
+  <w:num w:numId="1">
+    <w:abstractNumId w:val="0"/>
+  </w:num>
+  <w:num w:numId="2">
+    <w:abstractNumId w:val="1"/>
+  </w:num>
+</w:numbering>
 </file>
 
 <file path=word/styles.xml><?xml version="1.0" encoding="utf-8"?>
@@ -248,6 +485,7 @@
   <w:style w:type="paragraph" w:default="1" w:styleId="Normal">
     <w:name w:val="Normal"/>
     <w:qFormat/>
+    <w:rsid w:val="00DD1CF8"/>
   </w:style>
   <w:style w:type="character" w:default="1" w:styleId="DefaultParagraphFont">
     <w:name w:val="Default Paragraph Font"/>
@@ -317,6 +555,17 @@
     <w:link w:val="Footer"/>
     <w:uiPriority w:val="99"/>
     <w:rsid w:val="00E70DCF"/>
+  </w:style>
+  <w:style w:type="paragraph" w:styleId="ListParagraph">
+    <w:name w:val="List Paragraph"/>
+    <w:basedOn w:val="Normal"/>
+    <w:uiPriority w:val="34"/>
+    <w:qFormat/>
+    <w:rsid w:val="00DD1CF8"/>
+    <w:pPr>
+      <w:ind w:left="720"/>
+      <w:contextualSpacing/>
+    </w:pPr>
   </w:style>
 </w:styles>
 </file>
@@ -476,6 +725,7 @@
   <w:style w:type="paragraph" w:default="1" w:styleId="Normal">
     <w:name w:val="Normal"/>
     <w:qFormat/>
+    <w:rsid w:val="00DD1CF8"/>
   </w:style>
   <w:style w:type="character" w:default="1" w:styleId="DefaultParagraphFont">
     <w:name w:val="Default Paragraph Font"/>
@@ -545,6 +795,17 @@
     <w:link w:val="Footer"/>
     <w:uiPriority w:val="99"/>
     <w:rsid w:val="00E70DCF"/>
+  </w:style>
+  <w:style w:type="paragraph" w:styleId="ListParagraph">
+    <w:name w:val="List Paragraph"/>
+    <w:basedOn w:val="Normal"/>
+    <w:uiPriority w:val="34"/>
+    <w:qFormat/>
+    <w:rsid w:val="00DD1CF8"/>
+    <w:pPr>
+      <w:ind w:left="720"/>
+      <w:contextualSpacing/>
+    </w:pPr>
   </w:style>
 </w:styles>
 </file>

</xml_diff>

<commit_message>
first question, second part
</commit_message>
<xml_diff>
--- a/ProblemSolving/Kimball_David_ProblemSolving.docx
+++ b/ProblemSolving/Kimball_David_ProblemSolving.docx
@@ -57,6 +57,49 @@
       </w:r>
     </w:p>
     <w:p>
+      <w:pPr>
+        <w:pStyle w:val="ListParagraph"/>
+        <w:numPr>
+          <w:ilvl w:val="0"/>
+          <w:numId w:val="1"/>
+        </w:numPr>
+      </w:pPr>
+      <w:r>
+        <w:t>Break the problem apart</w:t>
+      </w:r>
+    </w:p>
+    <w:p>
+      <w:pPr>
+        <w:pStyle w:val="ListParagraph"/>
+        <w:numPr>
+          <w:ilvl w:val="0"/>
+          <w:numId w:val="3"/>
+        </w:numPr>
+      </w:pPr>
+      <w:r>
+        <w:t xml:space="preserve">The constraints are the items that can be left together and the size of the boat. </w:t>
+      </w:r>
+    </w:p>
+    <w:p>
+      <w:pPr>
+        <w:pStyle w:val="ListParagraph"/>
+        <w:numPr>
+          <w:ilvl w:val="0"/>
+          <w:numId w:val="3"/>
+        </w:numPr>
+      </w:pPr>
+      <w:r>
+        <w:t>The sub-goals are to successfully complete the transportation of the items without leaving the wrong ones together to destroy each other.</w:t>
+      </w:r>
+    </w:p>
+    <w:p>
+      <w:pPr>
+        <w:pStyle w:val="ListParagraph"/>
+        <w:numPr>
+          <w:ilvl w:val="0"/>
+          <w:numId w:val="1"/>
+        </w:numPr>
+      </w:pPr>
       <w:bookmarkStart w:id="0" w:name="_GoBack"/>
       <w:bookmarkEnd w:id="0"/>
     </w:p>
@@ -150,16 +193,16 @@
 <file path=word/numbering.xml><?xml version="1.0" encoding="utf-8"?>
 <w:numbering xmlns:wpc="http://schemas.microsoft.com/office/word/2010/wordprocessingCanvas" xmlns:mo="http://schemas.microsoft.com/office/mac/office/2008/main" xmlns:mc="http://schemas.openxmlformats.org/markup-compatibility/2006" xmlns:mv="urn:schemas-microsoft-com:mac:vml" xmlns:o="urn:schemas-microsoft-com:office:office" xmlns:r="http://schemas.openxmlformats.org/officeDocument/2006/relationships" xmlns:m="http://schemas.openxmlformats.org/officeDocument/2006/math" xmlns:v="urn:schemas-microsoft-com:vml" xmlns:wp14="http://schemas.microsoft.com/office/word/2010/wordprocessingDrawing" xmlns:wp="http://schemas.openxmlformats.org/drawingml/2006/wordprocessingDrawing" xmlns:w10="urn:schemas-microsoft-com:office:word" xmlns:w="http://schemas.openxmlformats.org/wordprocessingml/2006/main" xmlns:w14="http://schemas.microsoft.com/office/word/2010/wordml" xmlns:wpg="http://schemas.microsoft.com/office/word/2010/wordprocessingGroup" xmlns:wpi="http://schemas.microsoft.com/office/word/2010/wordprocessingInk" xmlns:wne="http://schemas.microsoft.com/office/word/2006/wordml" xmlns:wps="http://schemas.microsoft.com/office/word/2010/wordprocessingShape" mc:Ignorable="w14 wp14">
   <w:abstractNum w:abstractNumId="0">
-    <w:nsid w:val="08427C2B"/>
+    <w:nsid w:val="07F453FF"/>
     <w:multiLevelType w:val="hybridMultilevel"/>
-    <w:tmpl w:val="C1A2FC2A"/>
-    <w:lvl w:ilvl="0" w:tplc="0409000F">
-      <w:start w:val="1"/>
-      <w:numFmt w:val="decimal"/>
-      <w:lvlText w:val="%1."/>
-      <w:lvlJc w:val="left"/>
-      <w:pPr>
-        <w:ind w:left="720" w:hanging="360"/>
+    <w:tmpl w:val="F62C836E"/>
+    <w:lvl w:ilvl="0" w:tplc="04090017">
+      <w:start w:val="1"/>
+      <w:numFmt w:val="lowerLetter"/>
+      <w:lvlText w:val="%1)"/>
+      <w:lvlJc w:val="left"/>
+      <w:pPr>
+        <w:ind w:left="1440" w:hanging="360"/>
       </w:pPr>
     </w:lvl>
     <w:lvl w:ilvl="1" w:tplc="04090019" w:tentative="1">
@@ -168,7 +211,7 @@
       <w:lvlText w:val="%2."/>
       <w:lvlJc w:val="left"/>
       <w:pPr>
-        <w:ind w:left="1440" w:hanging="360"/>
+        <w:ind w:left="2160" w:hanging="360"/>
       </w:pPr>
     </w:lvl>
     <w:lvl w:ilvl="2" w:tplc="0409001B" w:tentative="1">
@@ -177,7 +220,7 @@
       <w:lvlText w:val="%3."/>
       <w:lvlJc w:val="right"/>
       <w:pPr>
-        <w:ind w:left="2160" w:hanging="180"/>
+        <w:ind w:left="2880" w:hanging="180"/>
       </w:pPr>
     </w:lvl>
     <w:lvl w:ilvl="3" w:tplc="0409000F" w:tentative="1">
@@ -186,7 +229,7 @@
       <w:lvlText w:val="%4."/>
       <w:lvlJc w:val="left"/>
       <w:pPr>
-        <w:ind w:left="2880" w:hanging="360"/>
+        <w:ind w:left="3600" w:hanging="360"/>
       </w:pPr>
     </w:lvl>
     <w:lvl w:ilvl="4" w:tplc="04090019" w:tentative="1">
@@ -195,7 +238,7 @@
       <w:lvlText w:val="%5."/>
       <w:lvlJc w:val="left"/>
       <w:pPr>
-        <w:ind w:left="3600" w:hanging="360"/>
+        <w:ind w:left="4320" w:hanging="360"/>
       </w:pPr>
     </w:lvl>
     <w:lvl w:ilvl="5" w:tplc="0409001B" w:tentative="1">
@@ -204,7 +247,7 @@
       <w:lvlText w:val="%6."/>
       <w:lvlJc w:val="right"/>
       <w:pPr>
-        <w:ind w:left="4320" w:hanging="180"/>
+        <w:ind w:left="5040" w:hanging="180"/>
       </w:pPr>
     </w:lvl>
     <w:lvl w:ilvl="6" w:tplc="0409000F" w:tentative="1">
@@ -213,7 +256,7 @@
       <w:lvlText w:val="%7."/>
       <w:lvlJc w:val="left"/>
       <w:pPr>
-        <w:ind w:left="5040" w:hanging="360"/>
+        <w:ind w:left="5760" w:hanging="360"/>
       </w:pPr>
     </w:lvl>
     <w:lvl w:ilvl="7" w:tplc="04090019" w:tentative="1">
@@ -222,7 +265,7 @@
       <w:lvlText w:val="%8."/>
       <w:lvlJc w:val="left"/>
       <w:pPr>
-        <w:ind w:left="5760" w:hanging="360"/>
+        <w:ind w:left="6480" w:hanging="360"/>
       </w:pPr>
     </w:lvl>
     <w:lvl w:ilvl="8" w:tplc="0409001B" w:tentative="1">
@@ -231,21 +274,21 @@
       <w:lvlText w:val="%9."/>
       <w:lvlJc w:val="right"/>
       <w:pPr>
-        <w:ind w:left="6480" w:hanging="180"/>
+        <w:ind w:left="7200" w:hanging="180"/>
       </w:pPr>
     </w:lvl>
   </w:abstractNum>
   <w:abstractNum w:abstractNumId="1">
-    <w:nsid w:val="50C8600E"/>
+    <w:nsid w:val="08427C2B"/>
     <w:multiLevelType w:val="hybridMultilevel"/>
-    <w:tmpl w:val="8D36B21A"/>
-    <w:lvl w:ilvl="0" w:tplc="04090017">
-      <w:start w:val="1"/>
-      <w:numFmt w:val="lowerLetter"/>
-      <w:lvlText w:val="%1)"/>
-      <w:lvlJc w:val="left"/>
-      <w:pPr>
-        <w:ind w:left="1440" w:hanging="360"/>
+    <w:tmpl w:val="91A26182"/>
+    <w:lvl w:ilvl="0" w:tplc="0409000F">
+      <w:start w:val="1"/>
+      <w:numFmt w:val="decimal"/>
+      <w:lvlText w:val="%1."/>
+      <w:lvlJc w:val="left"/>
+      <w:pPr>
+        <w:ind w:left="720" w:hanging="360"/>
       </w:pPr>
     </w:lvl>
     <w:lvl w:ilvl="1" w:tplc="04090019" w:tentative="1">
@@ -254,7 +297,7 @@
       <w:lvlText w:val="%2."/>
       <w:lvlJc w:val="left"/>
       <w:pPr>
-        <w:ind w:left="2160" w:hanging="360"/>
+        <w:ind w:left="1440" w:hanging="360"/>
       </w:pPr>
     </w:lvl>
     <w:lvl w:ilvl="2" w:tplc="0409001B" w:tentative="1">
@@ -263,7 +306,7 @@
       <w:lvlText w:val="%3."/>
       <w:lvlJc w:val="right"/>
       <w:pPr>
-        <w:ind w:left="2880" w:hanging="180"/>
+        <w:ind w:left="2160" w:hanging="180"/>
       </w:pPr>
     </w:lvl>
     <w:lvl w:ilvl="3" w:tplc="0409000F" w:tentative="1">
@@ -272,7 +315,7 @@
       <w:lvlText w:val="%4."/>
       <w:lvlJc w:val="left"/>
       <w:pPr>
-        <w:ind w:left="3600" w:hanging="360"/>
+        <w:ind w:left="2880" w:hanging="360"/>
       </w:pPr>
     </w:lvl>
     <w:lvl w:ilvl="4" w:tplc="04090019" w:tentative="1">
@@ -281,7 +324,7 @@
       <w:lvlText w:val="%5."/>
       <w:lvlJc w:val="left"/>
       <w:pPr>
-        <w:ind w:left="4320" w:hanging="360"/>
+        <w:ind w:left="3600" w:hanging="360"/>
       </w:pPr>
     </w:lvl>
     <w:lvl w:ilvl="5" w:tplc="0409001B" w:tentative="1">
@@ -290,7 +333,7 @@
       <w:lvlText w:val="%6."/>
       <w:lvlJc w:val="right"/>
       <w:pPr>
-        <w:ind w:left="5040" w:hanging="180"/>
+        <w:ind w:left="4320" w:hanging="180"/>
       </w:pPr>
     </w:lvl>
     <w:lvl w:ilvl="6" w:tplc="0409000F" w:tentative="1">
@@ -299,7 +342,7 @@
       <w:lvlText w:val="%7."/>
       <w:lvlJc w:val="left"/>
       <w:pPr>
-        <w:ind w:left="5760" w:hanging="360"/>
+        <w:ind w:left="5040" w:hanging="360"/>
       </w:pPr>
     </w:lvl>
     <w:lvl w:ilvl="7" w:tplc="04090019" w:tentative="1">
@@ -308,7 +351,7 @@
       <w:lvlText w:val="%8."/>
       <w:lvlJc w:val="left"/>
       <w:pPr>
-        <w:ind w:left="6480" w:hanging="360"/>
+        <w:ind w:left="5760" w:hanging="360"/>
       </w:pPr>
     </w:lvl>
     <w:lvl w:ilvl="8" w:tplc="0409001B" w:tentative="1">
@@ -317,15 +360,193 @@
       <w:lvlText w:val="%9."/>
       <w:lvlJc w:val="right"/>
       <w:pPr>
+        <w:ind w:left="6480" w:hanging="180"/>
+      </w:pPr>
+    </w:lvl>
+  </w:abstractNum>
+  <w:abstractNum w:abstractNumId="2">
+    <w:nsid w:val="50C8600E"/>
+    <w:multiLevelType w:val="hybridMultilevel"/>
+    <w:tmpl w:val="BD864F66"/>
+    <w:lvl w:ilvl="0" w:tplc="04090017">
+      <w:start w:val="1"/>
+      <w:numFmt w:val="lowerLetter"/>
+      <w:lvlText w:val="%1)"/>
+      <w:lvlJc w:val="left"/>
+      <w:pPr>
+        <w:ind w:left="1440" w:hanging="360"/>
+      </w:pPr>
+    </w:lvl>
+    <w:lvl w:ilvl="1" w:tplc="04090019" w:tentative="1">
+      <w:start w:val="1"/>
+      <w:numFmt w:val="lowerLetter"/>
+      <w:lvlText w:val="%2."/>
+      <w:lvlJc w:val="left"/>
+      <w:pPr>
+        <w:ind w:left="2160" w:hanging="360"/>
+      </w:pPr>
+    </w:lvl>
+    <w:lvl w:ilvl="2" w:tplc="0409001B" w:tentative="1">
+      <w:start w:val="1"/>
+      <w:numFmt w:val="lowerRoman"/>
+      <w:lvlText w:val="%3."/>
+      <w:lvlJc w:val="right"/>
+      <w:pPr>
+        <w:ind w:left="2880" w:hanging="180"/>
+      </w:pPr>
+    </w:lvl>
+    <w:lvl w:ilvl="3" w:tplc="0409000F" w:tentative="1">
+      <w:start w:val="1"/>
+      <w:numFmt w:val="decimal"/>
+      <w:lvlText w:val="%4."/>
+      <w:lvlJc w:val="left"/>
+      <w:pPr>
+        <w:ind w:left="3600" w:hanging="360"/>
+      </w:pPr>
+    </w:lvl>
+    <w:lvl w:ilvl="4" w:tplc="04090019" w:tentative="1">
+      <w:start w:val="1"/>
+      <w:numFmt w:val="lowerLetter"/>
+      <w:lvlText w:val="%5."/>
+      <w:lvlJc w:val="left"/>
+      <w:pPr>
+        <w:ind w:left="4320" w:hanging="360"/>
+      </w:pPr>
+    </w:lvl>
+    <w:lvl w:ilvl="5" w:tplc="0409001B" w:tentative="1">
+      <w:start w:val="1"/>
+      <w:numFmt w:val="lowerRoman"/>
+      <w:lvlText w:val="%6."/>
+      <w:lvlJc w:val="right"/>
+      <w:pPr>
+        <w:ind w:left="5040" w:hanging="180"/>
+      </w:pPr>
+    </w:lvl>
+    <w:lvl w:ilvl="6" w:tplc="0409000F" w:tentative="1">
+      <w:start w:val="1"/>
+      <w:numFmt w:val="decimal"/>
+      <w:lvlText w:val="%7."/>
+      <w:lvlJc w:val="left"/>
+      <w:pPr>
+        <w:ind w:left="5760" w:hanging="360"/>
+      </w:pPr>
+    </w:lvl>
+    <w:lvl w:ilvl="7" w:tplc="04090019" w:tentative="1">
+      <w:start w:val="1"/>
+      <w:numFmt w:val="lowerLetter"/>
+      <w:lvlText w:val="%8."/>
+      <w:lvlJc w:val="left"/>
+      <w:pPr>
+        <w:ind w:left="6480" w:hanging="360"/>
+      </w:pPr>
+    </w:lvl>
+    <w:lvl w:ilvl="8" w:tplc="0409001B" w:tentative="1">
+      <w:start w:val="1"/>
+      <w:numFmt w:val="lowerRoman"/>
+      <w:lvlText w:val="%9."/>
+      <w:lvlJc w:val="right"/>
+      <w:pPr>
         <w:ind w:left="7200" w:hanging="180"/>
+      </w:pPr>
+    </w:lvl>
+  </w:abstractNum>
+  <w:abstractNum w:abstractNumId="3">
+    <w:nsid w:val="5D8D42FE"/>
+    <w:multiLevelType w:val="hybridMultilevel"/>
+    <w:tmpl w:val="8F401440"/>
+    <w:lvl w:ilvl="0" w:tplc="04090011">
+      <w:start w:val="1"/>
+      <w:numFmt w:val="decimal"/>
+      <w:lvlText w:val="%1)"/>
+      <w:lvlJc w:val="left"/>
+      <w:pPr>
+        <w:ind w:left="720" w:hanging="360"/>
+      </w:pPr>
+    </w:lvl>
+    <w:lvl w:ilvl="1" w:tplc="04090019" w:tentative="1">
+      <w:start w:val="1"/>
+      <w:numFmt w:val="lowerLetter"/>
+      <w:lvlText w:val="%2."/>
+      <w:lvlJc w:val="left"/>
+      <w:pPr>
+        <w:ind w:left="1440" w:hanging="360"/>
+      </w:pPr>
+    </w:lvl>
+    <w:lvl w:ilvl="2" w:tplc="0409001B" w:tentative="1">
+      <w:start w:val="1"/>
+      <w:numFmt w:val="lowerRoman"/>
+      <w:lvlText w:val="%3."/>
+      <w:lvlJc w:val="right"/>
+      <w:pPr>
+        <w:ind w:left="2160" w:hanging="180"/>
+      </w:pPr>
+    </w:lvl>
+    <w:lvl w:ilvl="3" w:tplc="0409000F" w:tentative="1">
+      <w:start w:val="1"/>
+      <w:numFmt w:val="decimal"/>
+      <w:lvlText w:val="%4."/>
+      <w:lvlJc w:val="left"/>
+      <w:pPr>
+        <w:ind w:left="2880" w:hanging="360"/>
+      </w:pPr>
+    </w:lvl>
+    <w:lvl w:ilvl="4" w:tplc="04090019" w:tentative="1">
+      <w:start w:val="1"/>
+      <w:numFmt w:val="lowerLetter"/>
+      <w:lvlText w:val="%5."/>
+      <w:lvlJc w:val="left"/>
+      <w:pPr>
+        <w:ind w:left="3600" w:hanging="360"/>
+      </w:pPr>
+    </w:lvl>
+    <w:lvl w:ilvl="5" w:tplc="0409001B" w:tentative="1">
+      <w:start w:val="1"/>
+      <w:numFmt w:val="lowerRoman"/>
+      <w:lvlText w:val="%6."/>
+      <w:lvlJc w:val="right"/>
+      <w:pPr>
+        <w:ind w:left="4320" w:hanging="180"/>
+      </w:pPr>
+    </w:lvl>
+    <w:lvl w:ilvl="6" w:tplc="0409000F" w:tentative="1">
+      <w:start w:val="1"/>
+      <w:numFmt w:val="decimal"/>
+      <w:lvlText w:val="%7."/>
+      <w:lvlJc w:val="left"/>
+      <w:pPr>
+        <w:ind w:left="5040" w:hanging="360"/>
+      </w:pPr>
+    </w:lvl>
+    <w:lvl w:ilvl="7" w:tplc="04090019" w:tentative="1">
+      <w:start w:val="1"/>
+      <w:numFmt w:val="lowerLetter"/>
+      <w:lvlText w:val="%8."/>
+      <w:lvlJc w:val="left"/>
+      <w:pPr>
+        <w:ind w:left="5760" w:hanging="360"/>
+      </w:pPr>
+    </w:lvl>
+    <w:lvl w:ilvl="8" w:tplc="0409001B" w:tentative="1">
+      <w:start w:val="1"/>
+      <w:numFmt w:val="lowerRoman"/>
+      <w:lvlText w:val="%9."/>
+      <w:lvlJc w:val="right"/>
+      <w:pPr>
+        <w:ind w:left="6480" w:hanging="180"/>
       </w:pPr>
     </w:lvl>
   </w:abstractNum>
   <w:num w:numId="1">
+    <w:abstractNumId w:val="1"/>
+  </w:num>
+  <w:num w:numId="2">
+    <w:abstractNumId w:val="2"/>
+  </w:num>
+  <w:num w:numId="3">
     <w:abstractNumId w:val="0"/>
   </w:num>
-  <w:num w:numId="2">
-    <w:abstractNumId w:val="1"/>
+  <w:num w:numId="4">
+    <w:abstractNumId w:val="3"/>
   </w:num>
 </w:numbering>
 </file>

</xml_diff>

<commit_message>
First question, third part
</commit_message>
<xml_diff>
--- a/ProblemSolving/Kimball_David_ProblemSolving.docx
+++ b/ProblemSolving/Kimball_David_ProblemSolving.docx
@@ -89,7 +89,34 @@
         </w:numPr>
       </w:pPr>
       <w:r>
-        <w:t>The sub-goals are to successfully complete the transportation of the items without leaving the wrong ones together to destroy each other.</w:t>
+        <w:t xml:space="preserve">The sub-goals are </w:t>
+      </w:r>
+      <w:r>
+        <w:t>not leaving the wrong items together and successfully getting both items to the other side of the river.</w:t>
+      </w:r>
+    </w:p>
+    <w:p>
+      <w:pPr>
+        <w:pStyle w:val="ListParagraph"/>
+        <w:numPr>
+          <w:ilvl w:val="0"/>
+          <w:numId w:val="1"/>
+        </w:numPr>
+      </w:pPr>
+      <w:r>
+        <w:t>Identify potential solutions</w:t>
+      </w:r>
+    </w:p>
+    <w:p>
+      <w:pPr>
+        <w:pStyle w:val="ListParagraph"/>
+        <w:numPr>
+          <w:ilvl w:val="0"/>
+          <w:numId w:val="5"/>
+        </w:numPr>
+      </w:pPr>
+      <w:r>
+        <w:t>There are many possible solutions to this issue.  For instance, the man could take multiple items if he was to hold one in his lap. Another solution is to take the seed and the cat and allow the parrot to fly across the river.</w:t>
       </w:r>
     </w:p>
     <w:p>
@@ -281,7 +308,7 @@
   <w:abstractNum w:abstractNumId="1">
     <w:nsid w:val="08427C2B"/>
     <w:multiLevelType w:val="hybridMultilevel"/>
-    <w:tmpl w:val="91A26182"/>
+    <w:tmpl w:val="C7E64162"/>
     <w:lvl w:ilvl="0" w:tplc="0409000F">
       <w:start w:val="1"/>
       <w:numFmt w:val="decimal"/>
@@ -533,6 +560,92 @@
       <w:lvlJc w:val="right"/>
       <w:pPr>
         <w:ind w:left="6480" w:hanging="180"/>
+      </w:pPr>
+    </w:lvl>
+  </w:abstractNum>
+  <w:abstractNum w:abstractNumId="4">
+    <w:nsid w:val="7DF31B57"/>
+    <w:multiLevelType w:val="hybridMultilevel"/>
+    <w:tmpl w:val="0F14C142"/>
+    <w:lvl w:ilvl="0" w:tplc="04090017">
+      <w:start w:val="1"/>
+      <w:numFmt w:val="lowerLetter"/>
+      <w:lvlText w:val="%1)"/>
+      <w:lvlJc w:val="left"/>
+      <w:pPr>
+        <w:ind w:left="1440" w:hanging="360"/>
+      </w:pPr>
+    </w:lvl>
+    <w:lvl w:ilvl="1" w:tplc="04090019" w:tentative="1">
+      <w:start w:val="1"/>
+      <w:numFmt w:val="lowerLetter"/>
+      <w:lvlText w:val="%2."/>
+      <w:lvlJc w:val="left"/>
+      <w:pPr>
+        <w:ind w:left="2160" w:hanging="360"/>
+      </w:pPr>
+    </w:lvl>
+    <w:lvl w:ilvl="2" w:tplc="0409001B" w:tentative="1">
+      <w:start w:val="1"/>
+      <w:numFmt w:val="lowerRoman"/>
+      <w:lvlText w:val="%3."/>
+      <w:lvlJc w:val="right"/>
+      <w:pPr>
+        <w:ind w:left="2880" w:hanging="180"/>
+      </w:pPr>
+    </w:lvl>
+    <w:lvl w:ilvl="3" w:tplc="0409000F" w:tentative="1">
+      <w:start w:val="1"/>
+      <w:numFmt w:val="decimal"/>
+      <w:lvlText w:val="%4."/>
+      <w:lvlJc w:val="left"/>
+      <w:pPr>
+        <w:ind w:left="3600" w:hanging="360"/>
+      </w:pPr>
+    </w:lvl>
+    <w:lvl w:ilvl="4" w:tplc="04090019" w:tentative="1">
+      <w:start w:val="1"/>
+      <w:numFmt w:val="lowerLetter"/>
+      <w:lvlText w:val="%5."/>
+      <w:lvlJc w:val="left"/>
+      <w:pPr>
+        <w:ind w:left="4320" w:hanging="360"/>
+      </w:pPr>
+    </w:lvl>
+    <w:lvl w:ilvl="5" w:tplc="0409001B" w:tentative="1">
+      <w:start w:val="1"/>
+      <w:numFmt w:val="lowerRoman"/>
+      <w:lvlText w:val="%6."/>
+      <w:lvlJc w:val="right"/>
+      <w:pPr>
+        <w:ind w:left="5040" w:hanging="180"/>
+      </w:pPr>
+    </w:lvl>
+    <w:lvl w:ilvl="6" w:tplc="0409000F" w:tentative="1">
+      <w:start w:val="1"/>
+      <w:numFmt w:val="decimal"/>
+      <w:lvlText w:val="%7."/>
+      <w:lvlJc w:val="left"/>
+      <w:pPr>
+        <w:ind w:left="5760" w:hanging="360"/>
+      </w:pPr>
+    </w:lvl>
+    <w:lvl w:ilvl="7" w:tplc="04090019" w:tentative="1">
+      <w:start w:val="1"/>
+      <w:numFmt w:val="lowerLetter"/>
+      <w:lvlText w:val="%8."/>
+      <w:lvlJc w:val="left"/>
+      <w:pPr>
+        <w:ind w:left="6480" w:hanging="360"/>
+      </w:pPr>
+    </w:lvl>
+    <w:lvl w:ilvl="8" w:tplc="0409001B" w:tentative="1">
+      <w:start w:val="1"/>
+      <w:numFmt w:val="lowerRoman"/>
+      <w:lvlText w:val="%9."/>
+      <w:lvlJc w:val="right"/>
+      <w:pPr>
+        <w:ind w:left="7200" w:hanging="180"/>
       </w:pPr>
     </w:lvl>
   </w:abstractNum>
@@ -547,6 +660,9 @@
   </w:num>
   <w:num w:numId="4">
     <w:abstractNumId w:val="3"/>
+  </w:num>
+  <w:num w:numId="5">
+    <w:abstractNumId w:val="4"/>
   </w:num>
 </w:numbering>
 </file>

</xml_diff>

<commit_message>
First question, fourth part
</commit_message>
<xml_diff>
--- a/ProblemSolving/Kimball_David_ProblemSolving.docx
+++ b/ProblemSolving/Kimball_David_ProblemSolving.docx
@@ -127,10 +127,33 @@
           <w:numId w:val="1"/>
         </w:numPr>
       </w:pPr>
+      <w:r>
+        <w:t>Evaluate each potential solution</w:t>
+      </w:r>
+    </w:p>
+    <w:p>
+      <w:pPr>
+        <w:pStyle w:val="ListParagraph"/>
+        <w:numPr>
+          <w:ilvl w:val="0"/>
+          <w:numId w:val="6"/>
+        </w:numPr>
+      </w:pPr>
+      <w:r>
+        <w:t>Each solution does meet the goals expressed. By using logic, the man would be able to transport all items with no issues.</w:t>
+      </w:r>
+    </w:p>
+    <w:p>
+      <w:pPr>
+        <w:pStyle w:val="ListParagraph"/>
+        <w:numPr>
+          <w:ilvl w:val="0"/>
+          <w:numId w:val="1"/>
+        </w:numPr>
+      </w:pPr>
       <w:bookmarkStart w:id="0" w:name="_GoBack"/>
       <w:bookmarkEnd w:id="0"/>
     </w:p>
-    <w:p/>
     <w:sectPr>
       <w:headerReference w:type="default" r:id="rId8"/>
       <w:pgSz w:w="12240" w:h="15840"/>
@@ -308,7 +331,7 @@
   <w:abstractNum w:abstractNumId="1">
     <w:nsid w:val="08427C2B"/>
     <w:multiLevelType w:val="hybridMultilevel"/>
-    <w:tmpl w:val="C7E64162"/>
+    <w:tmpl w:val="B936BCF0"/>
     <w:lvl w:ilvl="0" w:tplc="0409000F">
       <w:start w:val="1"/>
       <w:numFmt w:val="decimal"/>
@@ -564,9 +587,95 @@
     </w:lvl>
   </w:abstractNum>
   <w:abstractNum w:abstractNumId="4">
+    <w:nsid w:val="669769C7"/>
+    <w:multiLevelType w:val="hybridMultilevel"/>
+    <w:tmpl w:val="7C9CCB38"/>
+    <w:lvl w:ilvl="0" w:tplc="04090017">
+      <w:start w:val="1"/>
+      <w:numFmt w:val="lowerLetter"/>
+      <w:lvlText w:val="%1)"/>
+      <w:lvlJc w:val="left"/>
+      <w:pPr>
+        <w:ind w:left="1440" w:hanging="360"/>
+      </w:pPr>
+    </w:lvl>
+    <w:lvl w:ilvl="1" w:tplc="04090019" w:tentative="1">
+      <w:start w:val="1"/>
+      <w:numFmt w:val="lowerLetter"/>
+      <w:lvlText w:val="%2."/>
+      <w:lvlJc w:val="left"/>
+      <w:pPr>
+        <w:ind w:left="2160" w:hanging="360"/>
+      </w:pPr>
+    </w:lvl>
+    <w:lvl w:ilvl="2" w:tplc="0409001B" w:tentative="1">
+      <w:start w:val="1"/>
+      <w:numFmt w:val="lowerRoman"/>
+      <w:lvlText w:val="%3."/>
+      <w:lvlJc w:val="right"/>
+      <w:pPr>
+        <w:ind w:left="2880" w:hanging="180"/>
+      </w:pPr>
+    </w:lvl>
+    <w:lvl w:ilvl="3" w:tplc="0409000F" w:tentative="1">
+      <w:start w:val="1"/>
+      <w:numFmt w:val="decimal"/>
+      <w:lvlText w:val="%4."/>
+      <w:lvlJc w:val="left"/>
+      <w:pPr>
+        <w:ind w:left="3600" w:hanging="360"/>
+      </w:pPr>
+    </w:lvl>
+    <w:lvl w:ilvl="4" w:tplc="04090019" w:tentative="1">
+      <w:start w:val="1"/>
+      <w:numFmt w:val="lowerLetter"/>
+      <w:lvlText w:val="%5."/>
+      <w:lvlJc w:val="left"/>
+      <w:pPr>
+        <w:ind w:left="4320" w:hanging="360"/>
+      </w:pPr>
+    </w:lvl>
+    <w:lvl w:ilvl="5" w:tplc="0409001B" w:tentative="1">
+      <w:start w:val="1"/>
+      <w:numFmt w:val="lowerRoman"/>
+      <w:lvlText w:val="%6."/>
+      <w:lvlJc w:val="right"/>
+      <w:pPr>
+        <w:ind w:left="5040" w:hanging="180"/>
+      </w:pPr>
+    </w:lvl>
+    <w:lvl w:ilvl="6" w:tplc="0409000F" w:tentative="1">
+      <w:start w:val="1"/>
+      <w:numFmt w:val="decimal"/>
+      <w:lvlText w:val="%7."/>
+      <w:lvlJc w:val="left"/>
+      <w:pPr>
+        <w:ind w:left="5760" w:hanging="360"/>
+      </w:pPr>
+    </w:lvl>
+    <w:lvl w:ilvl="7" w:tplc="04090019" w:tentative="1">
+      <w:start w:val="1"/>
+      <w:numFmt w:val="lowerLetter"/>
+      <w:lvlText w:val="%8."/>
+      <w:lvlJc w:val="left"/>
+      <w:pPr>
+        <w:ind w:left="6480" w:hanging="360"/>
+      </w:pPr>
+    </w:lvl>
+    <w:lvl w:ilvl="8" w:tplc="0409001B" w:tentative="1">
+      <w:start w:val="1"/>
+      <w:numFmt w:val="lowerRoman"/>
+      <w:lvlText w:val="%9."/>
+      <w:lvlJc w:val="right"/>
+      <w:pPr>
+        <w:ind w:left="7200" w:hanging="180"/>
+      </w:pPr>
+    </w:lvl>
+  </w:abstractNum>
+  <w:abstractNum w:abstractNumId="5">
     <w:nsid w:val="7DF31B57"/>
     <w:multiLevelType w:val="hybridMultilevel"/>
-    <w:tmpl w:val="0F14C142"/>
+    <w:tmpl w:val="7C9CCB38"/>
     <w:lvl w:ilvl="0" w:tplc="04090017">
       <w:start w:val="1"/>
       <w:numFmt w:val="lowerLetter"/>
@@ -662,6 +771,9 @@
     <w:abstractNumId w:val="3"/>
   </w:num>
   <w:num w:numId="5">
+    <w:abstractNumId w:val="5"/>
+  </w:num>
+  <w:num w:numId="6">
     <w:abstractNumId w:val="4"/>
   </w:num>
 </w:numbering>

</xml_diff>

<commit_message>
First question, fifth part
</commit_message>
<xml_diff>
--- a/ProblemSolving/Kimball_David_ProblemSolving.docx
+++ b/ProblemSolving/Kimball_David_ProblemSolving.docx
@@ -151,6 +151,33 @@
           <w:numId w:val="1"/>
         </w:numPr>
       </w:pPr>
+      <w:r>
+        <w:t>Choose a solution and develop a plan to implement it</w:t>
+      </w:r>
+    </w:p>
+    <w:p>
+      <w:pPr>
+        <w:pStyle w:val="ListParagraph"/>
+        <w:numPr>
+          <w:ilvl w:val="0"/>
+          <w:numId w:val="7"/>
+        </w:numPr>
+      </w:pPr>
+      <w:r>
+        <w:t xml:space="preserve">The solution I would use would be as follows. I would load the bag of seed on to the boat. I would then take the cat and hold it on my lap. I would make my way across the river with these items in the boat. I would allow the parrot to fly across the river, thus eliminating the need to leave any item on the opposite shore. </w:t>
+      </w:r>
+    </w:p>
+    <w:p>
+      <w:pPr>
+        <w:pStyle w:val="ListParagraph"/>
+        <w:numPr>
+          <w:ilvl w:val="0"/>
+          <w:numId w:val="7"/>
+        </w:numPr>
+      </w:pPr>
+      <w:r>
+        <w:t>I was not able to actually test this solution given my lack of a boat, a bag of seed and a parrot. I am confident this solution would work without testing the solution though.</w:t>
+      </w:r>
       <w:bookmarkStart w:id="0" w:name="_GoBack"/>
       <w:bookmarkEnd w:id="0"/>
     </w:p>
@@ -415,6 +442,92 @@
     </w:lvl>
   </w:abstractNum>
   <w:abstractNum w:abstractNumId="2">
+    <w:nsid w:val="0F8351C1"/>
+    <w:multiLevelType w:val="hybridMultilevel"/>
+    <w:tmpl w:val="7B76D31A"/>
+    <w:lvl w:ilvl="0" w:tplc="04090017">
+      <w:start w:val="1"/>
+      <w:numFmt w:val="lowerLetter"/>
+      <w:lvlText w:val="%1)"/>
+      <w:lvlJc w:val="left"/>
+      <w:pPr>
+        <w:ind w:left="1440" w:hanging="360"/>
+      </w:pPr>
+    </w:lvl>
+    <w:lvl w:ilvl="1" w:tplc="04090019" w:tentative="1">
+      <w:start w:val="1"/>
+      <w:numFmt w:val="lowerLetter"/>
+      <w:lvlText w:val="%2."/>
+      <w:lvlJc w:val="left"/>
+      <w:pPr>
+        <w:ind w:left="2160" w:hanging="360"/>
+      </w:pPr>
+    </w:lvl>
+    <w:lvl w:ilvl="2" w:tplc="0409001B" w:tentative="1">
+      <w:start w:val="1"/>
+      <w:numFmt w:val="lowerRoman"/>
+      <w:lvlText w:val="%3."/>
+      <w:lvlJc w:val="right"/>
+      <w:pPr>
+        <w:ind w:left="2880" w:hanging="180"/>
+      </w:pPr>
+    </w:lvl>
+    <w:lvl w:ilvl="3" w:tplc="0409000F" w:tentative="1">
+      <w:start w:val="1"/>
+      <w:numFmt w:val="decimal"/>
+      <w:lvlText w:val="%4."/>
+      <w:lvlJc w:val="left"/>
+      <w:pPr>
+        <w:ind w:left="3600" w:hanging="360"/>
+      </w:pPr>
+    </w:lvl>
+    <w:lvl w:ilvl="4" w:tplc="04090019" w:tentative="1">
+      <w:start w:val="1"/>
+      <w:numFmt w:val="lowerLetter"/>
+      <w:lvlText w:val="%5."/>
+      <w:lvlJc w:val="left"/>
+      <w:pPr>
+        <w:ind w:left="4320" w:hanging="360"/>
+      </w:pPr>
+    </w:lvl>
+    <w:lvl w:ilvl="5" w:tplc="0409001B" w:tentative="1">
+      <w:start w:val="1"/>
+      <w:numFmt w:val="lowerRoman"/>
+      <w:lvlText w:val="%6."/>
+      <w:lvlJc w:val="right"/>
+      <w:pPr>
+        <w:ind w:left="5040" w:hanging="180"/>
+      </w:pPr>
+    </w:lvl>
+    <w:lvl w:ilvl="6" w:tplc="0409000F" w:tentative="1">
+      <w:start w:val="1"/>
+      <w:numFmt w:val="decimal"/>
+      <w:lvlText w:val="%7."/>
+      <w:lvlJc w:val="left"/>
+      <w:pPr>
+        <w:ind w:left="5760" w:hanging="360"/>
+      </w:pPr>
+    </w:lvl>
+    <w:lvl w:ilvl="7" w:tplc="04090019" w:tentative="1">
+      <w:start w:val="1"/>
+      <w:numFmt w:val="lowerLetter"/>
+      <w:lvlText w:val="%8."/>
+      <w:lvlJc w:val="left"/>
+      <w:pPr>
+        <w:ind w:left="6480" w:hanging="360"/>
+      </w:pPr>
+    </w:lvl>
+    <w:lvl w:ilvl="8" w:tplc="0409001B" w:tentative="1">
+      <w:start w:val="1"/>
+      <w:numFmt w:val="lowerRoman"/>
+      <w:lvlText w:val="%9."/>
+      <w:lvlJc w:val="right"/>
+      <w:pPr>
+        <w:ind w:left="7200" w:hanging="180"/>
+      </w:pPr>
+    </w:lvl>
+  </w:abstractNum>
+  <w:abstractNum w:abstractNumId="3">
     <w:nsid w:val="50C8600E"/>
     <w:multiLevelType w:val="hybridMultilevel"/>
     <w:tmpl w:val="BD864F66"/>
@@ -500,7 +613,7 @@
       </w:pPr>
     </w:lvl>
   </w:abstractNum>
-  <w:abstractNum w:abstractNumId="3">
+  <w:abstractNum w:abstractNumId="4">
     <w:nsid w:val="5D8D42FE"/>
     <w:multiLevelType w:val="hybridMultilevel"/>
     <w:tmpl w:val="8F401440"/>
@@ -586,10 +699,10 @@
       </w:pPr>
     </w:lvl>
   </w:abstractNum>
-  <w:abstractNum w:abstractNumId="4">
+  <w:abstractNum w:abstractNumId="5">
     <w:nsid w:val="669769C7"/>
     <w:multiLevelType w:val="hybridMultilevel"/>
-    <w:tmpl w:val="7C9CCB38"/>
+    <w:tmpl w:val="7B76D31A"/>
     <w:lvl w:ilvl="0" w:tplc="04090017">
       <w:start w:val="1"/>
       <w:numFmt w:val="lowerLetter"/>
@@ -672,7 +785,7 @@
       </w:pPr>
     </w:lvl>
   </w:abstractNum>
-  <w:abstractNum w:abstractNumId="5">
+  <w:abstractNum w:abstractNumId="6">
     <w:nsid w:val="7DF31B57"/>
     <w:multiLevelType w:val="hybridMultilevel"/>
     <w:tmpl w:val="7C9CCB38"/>
@@ -762,19 +875,22 @@
     <w:abstractNumId w:val="1"/>
   </w:num>
   <w:num w:numId="2">
-    <w:abstractNumId w:val="2"/>
+    <w:abstractNumId w:val="3"/>
   </w:num>
   <w:num w:numId="3">
     <w:abstractNumId w:val="0"/>
   </w:num>
   <w:num w:numId="4">
-    <w:abstractNumId w:val="3"/>
+    <w:abstractNumId w:val="4"/>
   </w:num>
   <w:num w:numId="5">
+    <w:abstractNumId w:val="6"/>
+  </w:num>
+  <w:num w:numId="6">
     <w:abstractNumId w:val="5"/>
   </w:num>
-  <w:num w:numId="6">
-    <w:abstractNumId w:val="4"/>
+  <w:num w:numId="7">
+    <w:abstractNumId w:val="2"/>
   </w:num>
 </w:numbering>
 </file>

</xml_diff>

<commit_message>
Second question, first part
</commit_message>
<xml_diff>
--- a/ProblemSolving/Kimball_David_ProblemSolving.docx
+++ b/ProblemSolving/Kimball_David_ProblemSolving.docx
@@ -178,6 +178,69 @@
       <w:r>
         <w:t>I was not able to actually test this solution given my lack of a boat, a bag of seed and a parrot. I am confident this solution would work without testing the solution though.</w:t>
       </w:r>
+    </w:p>
+    <w:p/>
+    <w:p>
+      <w:r>
+        <w:t>Socks in the dark</w:t>
+      </w:r>
+    </w:p>
+    <w:p>
+      <w:pPr>
+        <w:pStyle w:val="ListParagraph"/>
+        <w:numPr>
+          <w:ilvl w:val="0"/>
+          <w:numId w:val="8"/>
+        </w:numPr>
+      </w:pPr>
+      <w:r>
+        <w:t>Define the problem</w:t>
+      </w:r>
+    </w:p>
+    <w:p>
+      <w:pPr>
+        <w:pStyle w:val="ListParagraph"/>
+        <w:numPr>
+          <w:ilvl w:val="0"/>
+          <w:numId w:val="9"/>
+        </w:numPr>
+      </w:pPr>
+      <w:r>
+        <w:t>The problem is trying to find a matching pair of socks without the ability to see which ones I am pulling out of the drawer.</w:t>
+      </w:r>
+    </w:p>
+    <w:p>
+      <w:pPr>
+        <w:pStyle w:val="ListParagraph"/>
+        <w:numPr>
+          <w:ilvl w:val="0"/>
+          <w:numId w:val="9"/>
+        </w:numPr>
+      </w:pPr>
+      <w:r>
+        <w:t>One bit of insight I can offer into the problem is whether or not the socks are already matched. If so, this would negate the need to pull out multiple socks in hopes of getting a matching pair.</w:t>
+      </w:r>
+    </w:p>
+    <w:p>
+      <w:pPr>
+        <w:pStyle w:val="ListParagraph"/>
+        <w:numPr>
+          <w:ilvl w:val="0"/>
+          <w:numId w:val="9"/>
+        </w:numPr>
+      </w:pPr>
+      <w:r>
+        <w:t>The overall goal is to find a matching pair of socks and a matching pair of each color socks.</w:t>
+      </w:r>
+    </w:p>
+    <w:p>
+      <w:pPr>
+        <w:pStyle w:val="ListParagraph"/>
+        <w:numPr>
+          <w:ilvl w:val="0"/>
+          <w:numId w:val="8"/>
+        </w:numPr>
+      </w:pPr>
       <w:bookmarkStart w:id="0" w:name="_GoBack"/>
       <w:bookmarkEnd w:id="0"/>
     </w:p>
@@ -270,6 +333,92 @@
 <file path=word/numbering.xml><?xml version="1.0" encoding="utf-8"?>
 <w:numbering xmlns:wpc="http://schemas.microsoft.com/office/word/2010/wordprocessingCanvas" xmlns:mo="http://schemas.microsoft.com/office/mac/office/2008/main" xmlns:mc="http://schemas.openxmlformats.org/markup-compatibility/2006" xmlns:mv="urn:schemas-microsoft-com:mac:vml" xmlns:o="urn:schemas-microsoft-com:office:office" xmlns:r="http://schemas.openxmlformats.org/officeDocument/2006/relationships" xmlns:m="http://schemas.openxmlformats.org/officeDocument/2006/math" xmlns:v="urn:schemas-microsoft-com:vml" xmlns:wp14="http://schemas.microsoft.com/office/word/2010/wordprocessingDrawing" xmlns:wp="http://schemas.openxmlformats.org/drawingml/2006/wordprocessingDrawing" xmlns:w10="urn:schemas-microsoft-com:office:word" xmlns:w="http://schemas.openxmlformats.org/wordprocessingml/2006/main" xmlns:w14="http://schemas.microsoft.com/office/word/2010/wordml" xmlns:wpg="http://schemas.microsoft.com/office/word/2010/wordprocessingGroup" xmlns:wpi="http://schemas.microsoft.com/office/word/2010/wordprocessingInk" xmlns:wne="http://schemas.microsoft.com/office/word/2006/wordml" xmlns:wps="http://schemas.microsoft.com/office/word/2010/wordprocessingShape" mc:Ignorable="w14 wp14">
   <w:abstractNum w:abstractNumId="0">
+    <w:nsid w:val="0071253B"/>
+    <w:multiLevelType w:val="hybridMultilevel"/>
+    <w:tmpl w:val="1AD48C38"/>
+    <w:lvl w:ilvl="0" w:tplc="0409000F">
+      <w:start w:val="1"/>
+      <w:numFmt w:val="decimal"/>
+      <w:lvlText w:val="%1."/>
+      <w:lvlJc w:val="left"/>
+      <w:pPr>
+        <w:ind w:left="720" w:hanging="360"/>
+      </w:pPr>
+    </w:lvl>
+    <w:lvl w:ilvl="1" w:tplc="04090019" w:tentative="1">
+      <w:start w:val="1"/>
+      <w:numFmt w:val="lowerLetter"/>
+      <w:lvlText w:val="%2."/>
+      <w:lvlJc w:val="left"/>
+      <w:pPr>
+        <w:ind w:left="1440" w:hanging="360"/>
+      </w:pPr>
+    </w:lvl>
+    <w:lvl w:ilvl="2" w:tplc="0409001B" w:tentative="1">
+      <w:start w:val="1"/>
+      <w:numFmt w:val="lowerRoman"/>
+      <w:lvlText w:val="%3."/>
+      <w:lvlJc w:val="right"/>
+      <w:pPr>
+        <w:ind w:left="2160" w:hanging="180"/>
+      </w:pPr>
+    </w:lvl>
+    <w:lvl w:ilvl="3" w:tplc="0409000F" w:tentative="1">
+      <w:start w:val="1"/>
+      <w:numFmt w:val="decimal"/>
+      <w:lvlText w:val="%4."/>
+      <w:lvlJc w:val="left"/>
+      <w:pPr>
+        <w:ind w:left="2880" w:hanging="360"/>
+      </w:pPr>
+    </w:lvl>
+    <w:lvl w:ilvl="4" w:tplc="04090019" w:tentative="1">
+      <w:start w:val="1"/>
+      <w:numFmt w:val="lowerLetter"/>
+      <w:lvlText w:val="%5."/>
+      <w:lvlJc w:val="left"/>
+      <w:pPr>
+        <w:ind w:left="3600" w:hanging="360"/>
+      </w:pPr>
+    </w:lvl>
+    <w:lvl w:ilvl="5" w:tplc="0409001B" w:tentative="1">
+      <w:start w:val="1"/>
+      <w:numFmt w:val="lowerRoman"/>
+      <w:lvlText w:val="%6."/>
+      <w:lvlJc w:val="right"/>
+      <w:pPr>
+        <w:ind w:left="4320" w:hanging="180"/>
+      </w:pPr>
+    </w:lvl>
+    <w:lvl w:ilvl="6" w:tplc="0409000F" w:tentative="1">
+      <w:start w:val="1"/>
+      <w:numFmt w:val="decimal"/>
+      <w:lvlText w:val="%7."/>
+      <w:lvlJc w:val="left"/>
+      <w:pPr>
+        <w:ind w:left="5040" w:hanging="360"/>
+      </w:pPr>
+    </w:lvl>
+    <w:lvl w:ilvl="7" w:tplc="04090019" w:tentative="1">
+      <w:start w:val="1"/>
+      <w:numFmt w:val="lowerLetter"/>
+      <w:lvlText w:val="%8."/>
+      <w:lvlJc w:val="left"/>
+      <w:pPr>
+        <w:ind w:left="5760" w:hanging="360"/>
+      </w:pPr>
+    </w:lvl>
+    <w:lvl w:ilvl="8" w:tplc="0409001B" w:tentative="1">
+      <w:start w:val="1"/>
+      <w:numFmt w:val="lowerRoman"/>
+      <w:lvlText w:val="%9."/>
+      <w:lvlJc w:val="right"/>
+      <w:pPr>
+        <w:ind w:left="6480" w:hanging="180"/>
+      </w:pPr>
+    </w:lvl>
+  </w:abstractNum>
+  <w:abstractNum w:abstractNumId="1">
     <w:nsid w:val="07F453FF"/>
     <w:multiLevelType w:val="hybridMultilevel"/>
     <w:tmpl w:val="F62C836E"/>
@@ -355,10 +504,10 @@
       </w:pPr>
     </w:lvl>
   </w:abstractNum>
-  <w:abstractNum w:abstractNumId="1">
+  <w:abstractNum w:abstractNumId="2">
     <w:nsid w:val="08427C2B"/>
     <w:multiLevelType w:val="hybridMultilevel"/>
-    <w:tmpl w:val="B936BCF0"/>
+    <w:tmpl w:val="C2E0A958"/>
     <w:lvl w:ilvl="0" w:tplc="0409000F">
       <w:start w:val="1"/>
       <w:numFmt w:val="decimal"/>
@@ -441,7 +590,7 @@
       </w:pPr>
     </w:lvl>
   </w:abstractNum>
-  <w:abstractNum w:abstractNumId="2">
+  <w:abstractNum w:abstractNumId="3">
     <w:nsid w:val="0F8351C1"/>
     <w:multiLevelType w:val="hybridMultilevel"/>
     <w:tmpl w:val="7B76D31A"/>
@@ -527,7 +676,93 @@
       </w:pPr>
     </w:lvl>
   </w:abstractNum>
-  <w:abstractNum w:abstractNumId="3">
+  <w:abstractNum w:abstractNumId="4">
+    <w:nsid w:val="3FDA4D32"/>
+    <w:multiLevelType w:val="hybridMultilevel"/>
+    <w:tmpl w:val="5E72A8F6"/>
+    <w:lvl w:ilvl="0" w:tplc="04090017">
+      <w:start w:val="1"/>
+      <w:numFmt w:val="lowerLetter"/>
+      <w:lvlText w:val="%1)"/>
+      <w:lvlJc w:val="left"/>
+      <w:pPr>
+        <w:ind w:left="1440" w:hanging="360"/>
+      </w:pPr>
+    </w:lvl>
+    <w:lvl w:ilvl="1" w:tplc="04090019" w:tentative="1">
+      <w:start w:val="1"/>
+      <w:numFmt w:val="lowerLetter"/>
+      <w:lvlText w:val="%2."/>
+      <w:lvlJc w:val="left"/>
+      <w:pPr>
+        <w:ind w:left="2160" w:hanging="360"/>
+      </w:pPr>
+    </w:lvl>
+    <w:lvl w:ilvl="2" w:tplc="0409001B" w:tentative="1">
+      <w:start w:val="1"/>
+      <w:numFmt w:val="lowerRoman"/>
+      <w:lvlText w:val="%3."/>
+      <w:lvlJc w:val="right"/>
+      <w:pPr>
+        <w:ind w:left="2880" w:hanging="180"/>
+      </w:pPr>
+    </w:lvl>
+    <w:lvl w:ilvl="3" w:tplc="0409000F" w:tentative="1">
+      <w:start w:val="1"/>
+      <w:numFmt w:val="decimal"/>
+      <w:lvlText w:val="%4."/>
+      <w:lvlJc w:val="left"/>
+      <w:pPr>
+        <w:ind w:left="3600" w:hanging="360"/>
+      </w:pPr>
+    </w:lvl>
+    <w:lvl w:ilvl="4" w:tplc="04090019" w:tentative="1">
+      <w:start w:val="1"/>
+      <w:numFmt w:val="lowerLetter"/>
+      <w:lvlText w:val="%5."/>
+      <w:lvlJc w:val="left"/>
+      <w:pPr>
+        <w:ind w:left="4320" w:hanging="360"/>
+      </w:pPr>
+    </w:lvl>
+    <w:lvl w:ilvl="5" w:tplc="0409001B" w:tentative="1">
+      <w:start w:val="1"/>
+      <w:numFmt w:val="lowerRoman"/>
+      <w:lvlText w:val="%6."/>
+      <w:lvlJc w:val="right"/>
+      <w:pPr>
+        <w:ind w:left="5040" w:hanging="180"/>
+      </w:pPr>
+    </w:lvl>
+    <w:lvl w:ilvl="6" w:tplc="0409000F" w:tentative="1">
+      <w:start w:val="1"/>
+      <w:numFmt w:val="decimal"/>
+      <w:lvlText w:val="%7."/>
+      <w:lvlJc w:val="left"/>
+      <w:pPr>
+        <w:ind w:left="5760" w:hanging="360"/>
+      </w:pPr>
+    </w:lvl>
+    <w:lvl w:ilvl="7" w:tplc="04090019" w:tentative="1">
+      <w:start w:val="1"/>
+      <w:numFmt w:val="lowerLetter"/>
+      <w:lvlText w:val="%8."/>
+      <w:lvlJc w:val="left"/>
+      <w:pPr>
+        <w:ind w:left="6480" w:hanging="360"/>
+      </w:pPr>
+    </w:lvl>
+    <w:lvl w:ilvl="8" w:tplc="0409001B" w:tentative="1">
+      <w:start w:val="1"/>
+      <w:numFmt w:val="lowerRoman"/>
+      <w:lvlText w:val="%9."/>
+      <w:lvlJc w:val="right"/>
+      <w:pPr>
+        <w:ind w:left="7200" w:hanging="180"/>
+      </w:pPr>
+    </w:lvl>
+  </w:abstractNum>
+  <w:abstractNum w:abstractNumId="5">
     <w:nsid w:val="50C8600E"/>
     <w:multiLevelType w:val="hybridMultilevel"/>
     <w:tmpl w:val="BD864F66"/>
@@ -613,7 +848,7 @@
       </w:pPr>
     </w:lvl>
   </w:abstractNum>
-  <w:abstractNum w:abstractNumId="4">
+  <w:abstractNum w:abstractNumId="6">
     <w:nsid w:val="5D8D42FE"/>
     <w:multiLevelType w:val="hybridMultilevel"/>
     <w:tmpl w:val="8F401440"/>
@@ -699,7 +934,7 @@
       </w:pPr>
     </w:lvl>
   </w:abstractNum>
-  <w:abstractNum w:abstractNumId="5">
+  <w:abstractNum w:abstractNumId="7">
     <w:nsid w:val="669769C7"/>
     <w:multiLevelType w:val="hybridMultilevel"/>
     <w:tmpl w:val="7B76D31A"/>
@@ -785,7 +1020,7 @@
       </w:pPr>
     </w:lvl>
   </w:abstractNum>
-  <w:abstractNum w:abstractNumId="6">
+  <w:abstractNum w:abstractNumId="8">
     <w:nsid w:val="7DF31B57"/>
     <w:multiLevelType w:val="hybridMultilevel"/>
     <w:tmpl w:val="7C9CCB38"/>
@@ -872,25 +1107,31 @@
     </w:lvl>
   </w:abstractNum>
   <w:num w:numId="1">
+    <w:abstractNumId w:val="2"/>
+  </w:num>
+  <w:num w:numId="2">
+    <w:abstractNumId w:val="5"/>
+  </w:num>
+  <w:num w:numId="3">
     <w:abstractNumId w:val="1"/>
   </w:num>
-  <w:num w:numId="2">
+  <w:num w:numId="4">
+    <w:abstractNumId w:val="6"/>
+  </w:num>
+  <w:num w:numId="5">
+    <w:abstractNumId w:val="8"/>
+  </w:num>
+  <w:num w:numId="6">
+    <w:abstractNumId w:val="7"/>
+  </w:num>
+  <w:num w:numId="7">
     <w:abstractNumId w:val="3"/>
   </w:num>
-  <w:num w:numId="3">
+  <w:num w:numId="8">
     <w:abstractNumId w:val="0"/>
   </w:num>
-  <w:num w:numId="4">
+  <w:num w:numId="9">
     <w:abstractNumId w:val="4"/>
-  </w:num>
-  <w:num w:numId="5">
-    <w:abstractNumId w:val="6"/>
-  </w:num>
-  <w:num w:numId="6">
-    <w:abstractNumId w:val="5"/>
-  </w:num>
-  <w:num w:numId="7">
-    <w:abstractNumId w:val="2"/>
   </w:num>
 </w:numbering>
 </file>

</xml_diff>

<commit_message>
Second question, second part
</commit_message>
<xml_diff>
--- a/ProblemSolving/Kimball_David_ProblemSolving.docx
+++ b/ProblemSolving/Kimball_David_ProblemSolving.docx
@@ -231,6 +231,43 @@
       </w:pPr>
       <w:r>
         <w:t>The overall goal is to find a matching pair of socks and a matching pair of each color socks.</w:t>
+      </w:r>
+    </w:p>
+    <w:p>
+      <w:pPr>
+        <w:pStyle w:val="ListParagraph"/>
+        <w:numPr>
+          <w:ilvl w:val="0"/>
+          <w:numId w:val="8"/>
+        </w:numPr>
+      </w:pPr>
+      <w:r>
+        <w:t>Break the problem apart</w:t>
+      </w:r>
+    </w:p>
+    <w:p>
+      <w:pPr>
+        <w:pStyle w:val="ListParagraph"/>
+        <w:numPr>
+          <w:ilvl w:val="0"/>
+          <w:numId w:val="10"/>
+        </w:numPr>
+      </w:pPr>
+      <w:r>
+        <w:lastRenderedPageBreak/>
+        <w:t>The constraints are that the lights are off and there are multiple colored socks to be paired.</w:t>
+      </w:r>
+    </w:p>
+    <w:p>
+      <w:pPr>
+        <w:pStyle w:val="ListParagraph"/>
+        <w:numPr>
+          <w:ilvl w:val="0"/>
+          <w:numId w:val="10"/>
+        </w:numPr>
+      </w:pPr>
+      <w:r>
+        <w:t>The sub-goals are to pull out the least amount of socks and have matching pairs</w:t>
       </w:r>
     </w:p>
     <w:p>
@@ -335,7 +372,7 @@
   <w:abstractNum w:abstractNumId="0">
     <w:nsid w:val="0071253B"/>
     <w:multiLevelType w:val="hybridMultilevel"/>
-    <w:tmpl w:val="1AD48C38"/>
+    <w:tmpl w:val="F484F5B6"/>
     <w:lvl w:ilvl="0" w:tplc="0409000F">
       <w:start w:val="1"/>
       <w:numFmt w:val="decimal"/>
@@ -677,6 +714,92 @@
     </w:lvl>
   </w:abstractNum>
   <w:abstractNum w:abstractNumId="4">
+    <w:nsid w:val="2D455A5D"/>
+    <w:multiLevelType w:val="hybridMultilevel"/>
+    <w:tmpl w:val="C36C9DB0"/>
+    <w:lvl w:ilvl="0" w:tplc="04090017">
+      <w:start w:val="1"/>
+      <w:numFmt w:val="lowerLetter"/>
+      <w:lvlText w:val="%1)"/>
+      <w:lvlJc w:val="left"/>
+      <w:pPr>
+        <w:ind w:left="1440" w:hanging="360"/>
+      </w:pPr>
+    </w:lvl>
+    <w:lvl w:ilvl="1" w:tplc="04090019" w:tentative="1">
+      <w:start w:val="1"/>
+      <w:numFmt w:val="lowerLetter"/>
+      <w:lvlText w:val="%2."/>
+      <w:lvlJc w:val="left"/>
+      <w:pPr>
+        <w:ind w:left="2160" w:hanging="360"/>
+      </w:pPr>
+    </w:lvl>
+    <w:lvl w:ilvl="2" w:tplc="0409001B" w:tentative="1">
+      <w:start w:val="1"/>
+      <w:numFmt w:val="lowerRoman"/>
+      <w:lvlText w:val="%3."/>
+      <w:lvlJc w:val="right"/>
+      <w:pPr>
+        <w:ind w:left="2880" w:hanging="180"/>
+      </w:pPr>
+    </w:lvl>
+    <w:lvl w:ilvl="3" w:tplc="0409000F" w:tentative="1">
+      <w:start w:val="1"/>
+      <w:numFmt w:val="decimal"/>
+      <w:lvlText w:val="%4."/>
+      <w:lvlJc w:val="left"/>
+      <w:pPr>
+        <w:ind w:left="3600" w:hanging="360"/>
+      </w:pPr>
+    </w:lvl>
+    <w:lvl w:ilvl="4" w:tplc="04090019" w:tentative="1">
+      <w:start w:val="1"/>
+      <w:numFmt w:val="lowerLetter"/>
+      <w:lvlText w:val="%5."/>
+      <w:lvlJc w:val="left"/>
+      <w:pPr>
+        <w:ind w:left="4320" w:hanging="360"/>
+      </w:pPr>
+    </w:lvl>
+    <w:lvl w:ilvl="5" w:tplc="0409001B" w:tentative="1">
+      <w:start w:val="1"/>
+      <w:numFmt w:val="lowerRoman"/>
+      <w:lvlText w:val="%6."/>
+      <w:lvlJc w:val="right"/>
+      <w:pPr>
+        <w:ind w:left="5040" w:hanging="180"/>
+      </w:pPr>
+    </w:lvl>
+    <w:lvl w:ilvl="6" w:tplc="0409000F" w:tentative="1">
+      <w:start w:val="1"/>
+      <w:numFmt w:val="decimal"/>
+      <w:lvlText w:val="%7."/>
+      <w:lvlJc w:val="left"/>
+      <w:pPr>
+        <w:ind w:left="5760" w:hanging="360"/>
+      </w:pPr>
+    </w:lvl>
+    <w:lvl w:ilvl="7" w:tplc="04090019" w:tentative="1">
+      <w:start w:val="1"/>
+      <w:numFmt w:val="lowerLetter"/>
+      <w:lvlText w:val="%8."/>
+      <w:lvlJc w:val="left"/>
+      <w:pPr>
+        <w:ind w:left="6480" w:hanging="360"/>
+      </w:pPr>
+    </w:lvl>
+    <w:lvl w:ilvl="8" w:tplc="0409001B" w:tentative="1">
+      <w:start w:val="1"/>
+      <w:numFmt w:val="lowerRoman"/>
+      <w:lvlText w:val="%9."/>
+      <w:lvlJc w:val="right"/>
+      <w:pPr>
+        <w:ind w:left="7200" w:hanging="180"/>
+      </w:pPr>
+    </w:lvl>
+  </w:abstractNum>
+  <w:abstractNum w:abstractNumId="5">
     <w:nsid w:val="3FDA4D32"/>
     <w:multiLevelType w:val="hybridMultilevel"/>
     <w:tmpl w:val="5E72A8F6"/>
@@ -762,7 +885,7 @@
       </w:pPr>
     </w:lvl>
   </w:abstractNum>
-  <w:abstractNum w:abstractNumId="5">
+  <w:abstractNum w:abstractNumId="6">
     <w:nsid w:val="50C8600E"/>
     <w:multiLevelType w:val="hybridMultilevel"/>
     <w:tmpl w:val="BD864F66"/>
@@ -848,7 +971,7 @@
       </w:pPr>
     </w:lvl>
   </w:abstractNum>
-  <w:abstractNum w:abstractNumId="6">
+  <w:abstractNum w:abstractNumId="7">
     <w:nsid w:val="5D8D42FE"/>
     <w:multiLevelType w:val="hybridMultilevel"/>
     <w:tmpl w:val="8F401440"/>
@@ -934,7 +1057,7 @@
       </w:pPr>
     </w:lvl>
   </w:abstractNum>
-  <w:abstractNum w:abstractNumId="7">
+  <w:abstractNum w:abstractNumId="8">
     <w:nsid w:val="669769C7"/>
     <w:multiLevelType w:val="hybridMultilevel"/>
     <w:tmpl w:val="7B76D31A"/>
@@ -1020,7 +1143,7 @@
       </w:pPr>
     </w:lvl>
   </w:abstractNum>
-  <w:abstractNum w:abstractNumId="8">
+  <w:abstractNum w:abstractNumId="9">
     <w:nsid w:val="7DF31B57"/>
     <w:multiLevelType w:val="hybridMultilevel"/>
     <w:tmpl w:val="7C9CCB38"/>
@@ -1110,19 +1233,19 @@
     <w:abstractNumId w:val="2"/>
   </w:num>
   <w:num w:numId="2">
-    <w:abstractNumId w:val="5"/>
+    <w:abstractNumId w:val="6"/>
   </w:num>
   <w:num w:numId="3">
     <w:abstractNumId w:val="1"/>
   </w:num>
   <w:num w:numId="4">
-    <w:abstractNumId w:val="6"/>
+    <w:abstractNumId w:val="7"/>
   </w:num>
   <w:num w:numId="5">
-    <w:abstractNumId w:val="8"/>
+    <w:abstractNumId w:val="9"/>
   </w:num>
   <w:num w:numId="6">
-    <w:abstractNumId w:val="7"/>
+    <w:abstractNumId w:val="8"/>
   </w:num>
   <w:num w:numId="7">
     <w:abstractNumId w:val="3"/>
@@ -1131,6 +1254,9 @@
     <w:abstractNumId w:val="0"/>
   </w:num>
   <w:num w:numId="9">
+    <w:abstractNumId w:val="5"/>
+  </w:num>
+  <w:num w:numId="10">
     <w:abstractNumId w:val="4"/>
   </w:num>
 </w:numbering>

</xml_diff>

<commit_message>
Second question, third part
</commit_message>
<xml_diff>
--- a/ProblemSolving/Kimball_David_ProblemSolving.docx
+++ b/ProblemSolving/Kimball_David_ProblemSolving.docx
@@ -268,6 +268,30 @@
       </w:pPr>
       <w:r>
         <w:t>The sub-goals are to pull out the least amount of socks and have matching pairs</w:t>
+      </w:r>
+    </w:p>
+    <w:p>
+      <w:pPr>
+        <w:pStyle w:val="ListParagraph"/>
+        <w:numPr>
+          <w:ilvl w:val="0"/>
+          <w:numId w:val="8"/>
+        </w:numPr>
+      </w:pPr>
+      <w:r>
+        <w:t>Identify potential solutions</w:t>
+      </w:r>
+    </w:p>
+    <w:p>
+      <w:pPr>
+        <w:pStyle w:val="ListParagraph"/>
+        <w:numPr>
+          <w:ilvl w:val="0"/>
+          <w:numId w:val="11"/>
+        </w:numPr>
+      </w:pPr>
+      <w:r>
+        <w:t>I can think of several solutions that would simplify this issue. First, turn on the lights. Another option is to pair your socks before putting them in the drawer. Another solution is to put the colored socks in different drawers.</w:t>
       </w:r>
     </w:p>
     <w:p>
@@ -372,7 +396,7 @@
   <w:abstractNum w:abstractNumId="0">
     <w:nsid w:val="0071253B"/>
     <w:multiLevelType w:val="hybridMultilevel"/>
-    <w:tmpl w:val="F484F5B6"/>
+    <w:tmpl w:val="2DF8E380"/>
     <w:lvl w:ilvl="0" w:tplc="0409000F">
       <w:start w:val="1"/>
       <w:numFmt w:val="decimal"/>
@@ -714,6 +738,92 @@
     </w:lvl>
   </w:abstractNum>
   <w:abstractNum w:abstractNumId="4">
+    <w:nsid w:val="11D66DDD"/>
+    <w:multiLevelType w:val="hybridMultilevel"/>
+    <w:tmpl w:val="3048B7DA"/>
+    <w:lvl w:ilvl="0" w:tplc="04090017">
+      <w:start w:val="1"/>
+      <w:numFmt w:val="lowerLetter"/>
+      <w:lvlText w:val="%1)"/>
+      <w:lvlJc w:val="left"/>
+      <w:pPr>
+        <w:ind w:left="1440" w:hanging="360"/>
+      </w:pPr>
+    </w:lvl>
+    <w:lvl w:ilvl="1" w:tplc="04090019" w:tentative="1">
+      <w:start w:val="1"/>
+      <w:numFmt w:val="lowerLetter"/>
+      <w:lvlText w:val="%2."/>
+      <w:lvlJc w:val="left"/>
+      <w:pPr>
+        <w:ind w:left="2160" w:hanging="360"/>
+      </w:pPr>
+    </w:lvl>
+    <w:lvl w:ilvl="2" w:tplc="0409001B" w:tentative="1">
+      <w:start w:val="1"/>
+      <w:numFmt w:val="lowerRoman"/>
+      <w:lvlText w:val="%3."/>
+      <w:lvlJc w:val="right"/>
+      <w:pPr>
+        <w:ind w:left="2880" w:hanging="180"/>
+      </w:pPr>
+    </w:lvl>
+    <w:lvl w:ilvl="3" w:tplc="0409000F" w:tentative="1">
+      <w:start w:val="1"/>
+      <w:numFmt w:val="decimal"/>
+      <w:lvlText w:val="%4."/>
+      <w:lvlJc w:val="left"/>
+      <w:pPr>
+        <w:ind w:left="3600" w:hanging="360"/>
+      </w:pPr>
+    </w:lvl>
+    <w:lvl w:ilvl="4" w:tplc="04090019" w:tentative="1">
+      <w:start w:val="1"/>
+      <w:numFmt w:val="lowerLetter"/>
+      <w:lvlText w:val="%5."/>
+      <w:lvlJc w:val="left"/>
+      <w:pPr>
+        <w:ind w:left="4320" w:hanging="360"/>
+      </w:pPr>
+    </w:lvl>
+    <w:lvl w:ilvl="5" w:tplc="0409001B" w:tentative="1">
+      <w:start w:val="1"/>
+      <w:numFmt w:val="lowerRoman"/>
+      <w:lvlText w:val="%6."/>
+      <w:lvlJc w:val="right"/>
+      <w:pPr>
+        <w:ind w:left="5040" w:hanging="180"/>
+      </w:pPr>
+    </w:lvl>
+    <w:lvl w:ilvl="6" w:tplc="0409000F" w:tentative="1">
+      <w:start w:val="1"/>
+      <w:numFmt w:val="decimal"/>
+      <w:lvlText w:val="%7."/>
+      <w:lvlJc w:val="left"/>
+      <w:pPr>
+        <w:ind w:left="5760" w:hanging="360"/>
+      </w:pPr>
+    </w:lvl>
+    <w:lvl w:ilvl="7" w:tplc="04090019" w:tentative="1">
+      <w:start w:val="1"/>
+      <w:numFmt w:val="lowerLetter"/>
+      <w:lvlText w:val="%8."/>
+      <w:lvlJc w:val="left"/>
+      <w:pPr>
+        <w:ind w:left="6480" w:hanging="360"/>
+      </w:pPr>
+    </w:lvl>
+    <w:lvl w:ilvl="8" w:tplc="0409001B" w:tentative="1">
+      <w:start w:val="1"/>
+      <w:numFmt w:val="lowerRoman"/>
+      <w:lvlText w:val="%9."/>
+      <w:lvlJc w:val="right"/>
+      <w:pPr>
+        <w:ind w:left="7200" w:hanging="180"/>
+      </w:pPr>
+    </w:lvl>
+  </w:abstractNum>
+  <w:abstractNum w:abstractNumId="5">
     <w:nsid w:val="2D455A5D"/>
     <w:multiLevelType w:val="hybridMultilevel"/>
     <w:tmpl w:val="C36C9DB0"/>
@@ -799,7 +909,7 @@
       </w:pPr>
     </w:lvl>
   </w:abstractNum>
-  <w:abstractNum w:abstractNumId="5">
+  <w:abstractNum w:abstractNumId="6">
     <w:nsid w:val="3FDA4D32"/>
     <w:multiLevelType w:val="hybridMultilevel"/>
     <w:tmpl w:val="5E72A8F6"/>
@@ -885,7 +995,7 @@
       </w:pPr>
     </w:lvl>
   </w:abstractNum>
-  <w:abstractNum w:abstractNumId="6">
+  <w:abstractNum w:abstractNumId="7">
     <w:nsid w:val="50C8600E"/>
     <w:multiLevelType w:val="hybridMultilevel"/>
     <w:tmpl w:val="BD864F66"/>
@@ -971,7 +1081,7 @@
       </w:pPr>
     </w:lvl>
   </w:abstractNum>
-  <w:abstractNum w:abstractNumId="7">
+  <w:abstractNum w:abstractNumId="8">
     <w:nsid w:val="5D8D42FE"/>
     <w:multiLevelType w:val="hybridMultilevel"/>
     <w:tmpl w:val="8F401440"/>
@@ -1057,7 +1167,7 @@
       </w:pPr>
     </w:lvl>
   </w:abstractNum>
-  <w:abstractNum w:abstractNumId="8">
+  <w:abstractNum w:abstractNumId="9">
     <w:nsid w:val="669769C7"/>
     <w:multiLevelType w:val="hybridMultilevel"/>
     <w:tmpl w:val="7B76D31A"/>
@@ -1143,7 +1253,7 @@
       </w:pPr>
     </w:lvl>
   </w:abstractNum>
-  <w:abstractNum w:abstractNumId="9">
+  <w:abstractNum w:abstractNumId="10">
     <w:nsid w:val="7DF31B57"/>
     <w:multiLevelType w:val="hybridMultilevel"/>
     <w:tmpl w:val="7C9CCB38"/>
@@ -1233,19 +1343,19 @@
     <w:abstractNumId w:val="2"/>
   </w:num>
   <w:num w:numId="2">
-    <w:abstractNumId w:val="6"/>
+    <w:abstractNumId w:val="7"/>
   </w:num>
   <w:num w:numId="3">
     <w:abstractNumId w:val="1"/>
   </w:num>
   <w:num w:numId="4">
-    <w:abstractNumId w:val="7"/>
+    <w:abstractNumId w:val="8"/>
   </w:num>
   <w:num w:numId="5">
-    <w:abstractNumId w:val="9"/>
+    <w:abstractNumId w:val="10"/>
   </w:num>
   <w:num w:numId="6">
-    <w:abstractNumId w:val="8"/>
+    <w:abstractNumId w:val="9"/>
   </w:num>
   <w:num w:numId="7">
     <w:abstractNumId w:val="3"/>
@@ -1254,9 +1364,12 @@
     <w:abstractNumId w:val="0"/>
   </w:num>
   <w:num w:numId="9">
+    <w:abstractNumId w:val="6"/>
+  </w:num>
+  <w:num w:numId="10">
     <w:abstractNumId w:val="5"/>
   </w:num>
-  <w:num w:numId="10">
+  <w:num w:numId="11">
     <w:abstractNumId w:val="4"/>
   </w:num>
 </w:numbering>

</xml_diff>

<commit_message>
Second question, fifth part
</commit_message>
<xml_diff>
--- a/ProblemSolving/Kimball_David_ProblemSolving.docx
+++ b/ProblemSolving/Kimball_David_ProblemSolving.docx
@@ -301,6 +301,75 @@
           <w:ilvl w:val="0"/>
           <w:numId w:val="8"/>
         </w:numPr>
+      </w:pPr>
+      <w:r>
+        <w:t>Evaluate each potential solution</w:t>
+      </w:r>
+    </w:p>
+    <w:p>
+      <w:pPr>
+        <w:pStyle w:val="ListParagraph"/>
+        <w:numPr>
+          <w:ilvl w:val="0"/>
+          <w:numId w:val="12"/>
+        </w:numPr>
+      </w:pPr>
+      <w:r>
+        <w:t>Each of the solutions discussed would meet the goals as outlined in the question.</w:t>
+      </w:r>
+    </w:p>
+    <w:p>
+      <w:pPr>
+        <w:pStyle w:val="ListParagraph"/>
+        <w:numPr>
+          <w:ilvl w:val="0"/>
+          <w:numId w:val="12"/>
+        </w:numPr>
+      </w:pPr>
+      <w:r>
+        <w:t>These solutions would work for every scenario presented.</w:t>
+      </w:r>
+    </w:p>
+    <w:p>
+      <w:pPr>
+        <w:pStyle w:val="ListParagraph"/>
+        <w:numPr>
+          <w:ilvl w:val="0"/>
+          <w:numId w:val="8"/>
+        </w:numPr>
+      </w:pPr>
+      <w:r>
+        <w:t>Choose a solution and develop a plan to implement it</w:t>
+      </w:r>
+    </w:p>
+    <w:p>
+      <w:pPr>
+        <w:pStyle w:val="ListParagraph"/>
+        <w:numPr>
+          <w:ilvl w:val="0"/>
+          <w:numId w:val="13"/>
+        </w:numPr>
+      </w:pPr>
+      <w:r>
+        <w:t xml:space="preserve">Let us say that no light is available. The solution I offer is to pair the socks before putting them away. This would negate the need for removing so many socks from the drawer. </w:t>
+      </w:r>
+    </w:p>
+    <w:p>
+      <w:pPr>
+        <w:pStyle w:val="ListParagraph"/>
+        <w:numPr>
+          <w:ilvl w:val="0"/>
+          <w:numId w:val="13"/>
+        </w:numPr>
+      </w:pPr>
+      <w:r>
+        <w:t>I was able to test this solution, and it works well. I also tried putting the different colored socks in different drawers, which also worked.</w:t>
+      </w:r>
+    </w:p>
+    <w:p>
+      <w:pPr>
+        <w:pStyle w:val="ListParagraph"/>
+        <w:ind w:left="1440"/>
       </w:pPr>
       <w:bookmarkStart w:id="0" w:name="_GoBack"/>
       <w:bookmarkEnd w:id="0"/>
@@ -396,7 +465,7 @@
   <w:abstractNum w:abstractNumId="0">
     <w:nsid w:val="0071253B"/>
     <w:multiLevelType w:val="hybridMultilevel"/>
-    <w:tmpl w:val="2DF8E380"/>
+    <w:tmpl w:val="2E9A2F82"/>
     <w:lvl w:ilvl="0" w:tplc="0409000F">
       <w:start w:val="1"/>
       <w:numFmt w:val="decimal"/>
@@ -652,6 +721,92 @@
     </w:lvl>
   </w:abstractNum>
   <w:abstractNum w:abstractNumId="3">
+    <w:nsid w:val="0D756279"/>
+    <w:multiLevelType w:val="hybridMultilevel"/>
+    <w:tmpl w:val="0388CF96"/>
+    <w:lvl w:ilvl="0" w:tplc="04090017">
+      <w:start w:val="1"/>
+      <w:numFmt w:val="lowerLetter"/>
+      <w:lvlText w:val="%1)"/>
+      <w:lvlJc w:val="left"/>
+      <w:pPr>
+        <w:ind w:left="1440" w:hanging="360"/>
+      </w:pPr>
+    </w:lvl>
+    <w:lvl w:ilvl="1" w:tplc="04090019" w:tentative="1">
+      <w:start w:val="1"/>
+      <w:numFmt w:val="lowerLetter"/>
+      <w:lvlText w:val="%2."/>
+      <w:lvlJc w:val="left"/>
+      <w:pPr>
+        <w:ind w:left="2160" w:hanging="360"/>
+      </w:pPr>
+    </w:lvl>
+    <w:lvl w:ilvl="2" w:tplc="0409001B" w:tentative="1">
+      <w:start w:val="1"/>
+      <w:numFmt w:val="lowerRoman"/>
+      <w:lvlText w:val="%3."/>
+      <w:lvlJc w:val="right"/>
+      <w:pPr>
+        <w:ind w:left="2880" w:hanging="180"/>
+      </w:pPr>
+    </w:lvl>
+    <w:lvl w:ilvl="3" w:tplc="0409000F" w:tentative="1">
+      <w:start w:val="1"/>
+      <w:numFmt w:val="decimal"/>
+      <w:lvlText w:val="%4."/>
+      <w:lvlJc w:val="left"/>
+      <w:pPr>
+        <w:ind w:left="3600" w:hanging="360"/>
+      </w:pPr>
+    </w:lvl>
+    <w:lvl w:ilvl="4" w:tplc="04090019" w:tentative="1">
+      <w:start w:val="1"/>
+      <w:numFmt w:val="lowerLetter"/>
+      <w:lvlText w:val="%5."/>
+      <w:lvlJc w:val="left"/>
+      <w:pPr>
+        <w:ind w:left="4320" w:hanging="360"/>
+      </w:pPr>
+    </w:lvl>
+    <w:lvl w:ilvl="5" w:tplc="0409001B" w:tentative="1">
+      <w:start w:val="1"/>
+      <w:numFmt w:val="lowerRoman"/>
+      <w:lvlText w:val="%6."/>
+      <w:lvlJc w:val="right"/>
+      <w:pPr>
+        <w:ind w:left="5040" w:hanging="180"/>
+      </w:pPr>
+    </w:lvl>
+    <w:lvl w:ilvl="6" w:tplc="0409000F" w:tentative="1">
+      <w:start w:val="1"/>
+      <w:numFmt w:val="decimal"/>
+      <w:lvlText w:val="%7."/>
+      <w:lvlJc w:val="left"/>
+      <w:pPr>
+        <w:ind w:left="5760" w:hanging="360"/>
+      </w:pPr>
+    </w:lvl>
+    <w:lvl w:ilvl="7" w:tplc="04090019" w:tentative="1">
+      <w:start w:val="1"/>
+      <w:numFmt w:val="lowerLetter"/>
+      <w:lvlText w:val="%8."/>
+      <w:lvlJc w:val="left"/>
+      <w:pPr>
+        <w:ind w:left="6480" w:hanging="360"/>
+      </w:pPr>
+    </w:lvl>
+    <w:lvl w:ilvl="8" w:tplc="0409001B" w:tentative="1">
+      <w:start w:val="1"/>
+      <w:numFmt w:val="lowerRoman"/>
+      <w:lvlText w:val="%9."/>
+      <w:lvlJc w:val="right"/>
+      <w:pPr>
+        <w:ind w:left="7200" w:hanging="180"/>
+      </w:pPr>
+    </w:lvl>
+  </w:abstractNum>
+  <w:abstractNum w:abstractNumId="4">
     <w:nsid w:val="0F8351C1"/>
     <w:multiLevelType w:val="hybridMultilevel"/>
     <w:tmpl w:val="7B76D31A"/>
@@ -737,10 +892,10 @@
       </w:pPr>
     </w:lvl>
   </w:abstractNum>
-  <w:abstractNum w:abstractNumId="4">
+  <w:abstractNum w:abstractNumId="5">
     <w:nsid w:val="11D66DDD"/>
     <w:multiLevelType w:val="hybridMultilevel"/>
-    <w:tmpl w:val="3048B7DA"/>
+    <w:tmpl w:val="F72284BC"/>
     <w:lvl w:ilvl="0" w:tplc="04090017">
       <w:start w:val="1"/>
       <w:numFmt w:val="lowerLetter"/>
@@ -823,7 +978,7 @@
       </w:pPr>
     </w:lvl>
   </w:abstractNum>
-  <w:abstractNum w:abstractNumId="5">
+  <w:abstractNum w:abstractNumId="6">
     <w:nsid w:val="2D455A5D"/>
     <w:multiLevelType w:val="hybridMultilevel"/>
     <w:tmpl w:val="C36C9DB0"/>
@@ -909,7 +1064,7 @@
       </w:pPr>
     </w:lvl>
   </w:abstractNum>
-  <w:abstractNum w:abstractNumId="6">
+  <w:abstractNum w:abstractNumId="7">
     <w:nsid w:val="3FDA4D32"/>
     <w:multiLevelType w:val="hybridMultilevel"/>
     <w:tmpl w:val="5E72A8F6"/>
@@ -995,7 +1150,93 @@
       </w:pPr>
     </w:lvl>
   </w:abstractNum>
-  <w:abstractNum w:abstractNumId="7">
+  <w:abstractNum w:abstractNumId="8">
+    <w:nsid w:val="486A4AA9"/>
+    <w:multiLevelType w:val="hybridMultilevel"/>
+    <w:tmpl w:val="F72284BC"/>
+    <w:lvl w:ilvl="0" w:tplc="04090017">
+      <w:start w:val="1"/>
+      <w:numFmt w:val="lowerLetter"/>
+      <w:lvlText w:val="%1)"/>
+      <w:lvlJc w:val="left"/>
+      <w:pPr>
+        <w:ind w:left="1440" w:hanging="360"/>
+      </w:pPr>
+    </w:lvl>
+    <w:lvl w:ilvl="1" w:tplc="04090019" w:tentative="1">
+      <w:start w:val="1"/>
+      <w:numFmt w:val="lowerLetter"/>
+      <w:lvlText w:val="%2."/>
+      <w:lvlJc w:val="left"/>
+      <w:pPr>
+        <w:ind w:left="2160" w:hanging="360"/>
+      </w:pPr>
+    </w:lvl>
+    <w:lvl w:ilvl="2" w:tplc="0409001B" w:tentative="1">
+      <w:start w:val="1"/>
+      <w:numFmt w:val="lowerRoman"/>
+      <w:lvlText w:val="%3."/>
+      <w:lvlJc w:val="right"/>
+      <w:pPr>
+        <w:ind w:left="2880" w:hanging="180"/>
+      </w:pPr>
+    </w:lvl>
+    <w:lvl w:ilvl="3" w:tplc="0409000F" w:tentative="1">
+      <w:start w:val="1"/>
+      <w:numFmt w:val="decimal"/>
+      <w:lvlText w:val="%4."/>
+      <w:lvlJc w:val="left"/>
+      <w:pPr>
+        <w:ind w:left="3600" w:hanging="360"/>
+      </w:pPr>
+    </w:lvl>
+    <w:lvl w:ilvl="4" w:tplc="04090019" w:tentative="1">
+      <w:start w:val="1"/>
+      <w:numFmt w:val="lowerLetter"/>
+      <w:lvlText w:val="%5."/>
+      <w:lvlJc w:val="left"/>
+      <w:pPr>
+        <w:ind w:left="4320" w:hanging="360"/>
+      </w:pPr>
+    </w:lvl>
+    <w:lvl w:ilvl="5" w:tplc="0409001B" w:tentative="1">
+      <w:start w:val="1"/>
+      <w:numFmt w:val="lowerRoman"/>
+      <w:lvlText w:val="%6."/>
+      <w:lvlJc w:val="right"/>
+      <w:pPr>
+        <w:ind w:left="5040" w:hanging="180"/>
+      </w:pPr>
+    </w:lvl>
+    <w:lvl w:ilvl="6" w:tplc="0409000F" w:tentative="1">
+      <w:start w:val="1"/>
+      <w:numFmt w:val="decimal"/>
+      <w:lvlText w:val="%7."/>
+      <w:lvlJc w:val="left"/>
+      <w:pPr>
+        <w:ind w:left="5760" w:hanging="360"/>
+      </w:pPr>
+    </w:lvl>
+    <w:lvl w:ilvl="7" w:tplc="04090019" w:tentative="1">
+      <w:start w:val="1"/>
+      <w:numFmt w:val="lowerLetter"/>
+      <w:lvlText w:val="%8."/>
+      <w:lvlJc w:val="left"/>
+      <w:pPr>
+        <w:ind w:left="6480" w:hanging="360"/>
+      </w:pPr>
+    </w:lvl>
+    <w:lvl w:ilvl="8" w:tplc="0409001B" w:tentative="1">
+      <w:start w:val="1"/>
+      <w:numFmt w:val="lowerRoman"/>
+      <w:lvlText w:val="%9."/>
+      <w:lvlJc w:val="right"/>
+      <w:pPr>
+        <w:ind w:left="7200" w:hanging="180"/>
+      </w:pPr>
+    </w:lvl>
+  </w:abstractNum>
+  <w:abstractNum w:abstractNumId="9">
     <w:nsid w:val="50C8600E"/>
     <w:multiLevelType w:val="hybridMultilevel"/>
     <w:tmpl w:val="BD864F66"/>
@@ -1081,7 +1322,7 @@
       </w:pPr>
     </w:lvl>
   </w:abstractNum>
-  <w:abstractNum w:abstractNumId="8">
+  <w:abstractNum w:abstractNumId="10">
     <w:nsid w:val="5D8D42FE"/>
     <w:multiLevelType w:val="hybridMultilevel"/>
     <w:tmpl w:val="8F401440"/>
@@ -1167,7 +1408,7 @@
       </w:pPr>
     </w:lvl>
   </w:abstractNum>
-  <w:abstractNum w:abstractNumId="9">
+  <w:abstractNum w:abstractNumId="11">
     <w:nsid w:val="669769C7"/>
     <w:multiLevelType w:val="hybridMultilevel"/>
     <w:tmpl w:val="7B76D31A"/>
@@ -1253,7 +1494,7 @@
       </w:pPr>
     </w:lvl>
   </w:abstractNum>
-  <w:abstractNum w:abstractNumId="10">
+  <w:abstractNum w:abstractNumId="12">
     <w:nsid w:val="7DF31B57"/>
     <w:multiLevelType w:val="hybridMultilevel"/>
     <w:tmpl w:val="7C9CCB38"/>
@@ -1343,34 +1584,40 @@
     <w:abstractNumId w:val="2"/>
   </w:num>
   <w:num w:numId="2">
-    <w:abstractNumId w:val="7"/>
+    <w:abstractNumId w:val="9"/>
   </w:num>
   <w:num w:numId="3">
     <w:abstractNumId w:val="1"/>
   </w:num>
   <w:num w:numId="4">
-    <w:abstractNumId w:val="8"/>
+    <w:abstractNumId w:val="10"/>
   </w:num>
   <w:num w:numId="5">
-    <w:abstractNumId w:val="10"/>
+    <w:abstractNumId w:val="12"/>
   </w:num>
   <w:num w:numId="6">
-    <w:abstractNumId w:val="9"/>
+    <w:abstractNumId w:val="11"/>
   </w:num>
   <w:num w:numId="7">
-    <w:abstractNumId w:val="3"/>
+    <w:abstractNumId w:val="4"/>
   </w:num>
   <w:num w:numId="8">
     <w:abstractNumId w:val="0"/>
   </w:num>
   <w:num w:numId="9">
+    <w:abstractNumId w:val="7"/>
+  </w:num>
+  <w:num w:numId="10">
     <w:abstractNumId w:val="6"/>
   </w:num>
-  <w:num w:numId="10">
+  <w:num w:numId="11">
     <w:abstractNumId w:val="5"/>
   </w:num>
-  <w:num w:numId="11">
-    <w:abstractNumId w:val="4"/>
+  <w:num w:numId="12">
+    <w:abstractNumId w:val="8"/>
+  </w:num>
+  <w:num w:numId="13">
+    <w:abstractNumId w:val="3"/>
   </w:num>
 </w:numbering>
 </file>

</xml_diff>

<commit_message>
Third question, first part
</commit_message>
<xml_diff>
--- a/ProblemSolving/Kimball_David_ProblemSolving.docx
+++ b/ProblemSolving/Kimball_David_ProblemSolving.docx
@@ -366,13 +366,77 @@
         <w:t>I was able to test this solution, and it works well. I also tried putting the different colored socks in different drawers, which also worked.</w:t>
       </w:r>
     </w:p>
-    <w:p>
-      <w:pPr>
-        <w:pStyle w:val="ListParagraph"/>
-        <w:ind w:left="1440"/>
+    <w:p/>
+    <w:p/>
+    <w:p>
+      <w:r>
+        <w:t>Predicting fingers</w:t>
+      </w:r>
+    </w:p>
+    <w:p>
+      <w:pPr>
+        <w:pStyle w:val="ListParagraph"/>
+        <w:numPr>
+          <w:ilvl w:val="0"/>
+          <w:numId w:val="14"/>
+        </w:numPr>
+      </w:pPr>
+      <w:r>
+        <w:t>Define the problem</w:t>
+      </w:r>
+    </w:p>
+    <w:p>
+      <w:pPr>
+        <w:pStyle w:val="ListParagraph"/>
+        <w:numPr>
+          <w:ilvl w:val="0"/>
+          <w:numId w:val="15"/>
+        </w:numPr>
+      </w:pPr>
+      <w:r>
+        <w:t>The problem as described here is deciding which finger each count will be on.</w:t>
+      </w:r>
+    </w:p>
+    <w:p>
+      <w:pPr>
+        <w:pStyle w:val="ListParagraph"/>
+        <w:numPr>
+          <w:ilvl w:val="0"/>
+          <w:numId w:val="15"/>
+        </w:numPr>
+      </w:pPr>
+      <w:r>
+        <w:t>One bit of insight I offer is whether the girl uses her right hand to continue her counts. The question states she starts with her left hand, but does not state whether she uses her other hand at all.</w:t>
+      </w:r>
+    </w:p>
+    <w:p>
+      <w:pPr>
+        <w:pStyle w:val="ListParagraph"/>
+        <w:numPr>
+          <w:ilvl w:val="0"/>
+          <w:numId w:val="15"/>
+        </w:numPr>
+      </w:pPr>
+      <w:r>
+        <w:t>The goal is to predict which finger each count will be on</w:t>
+      </w:r>
+    </w:p>
+    <w:p>
+      <w:pPr>
+        <w:pStyle w:val="ListParagraph"/>
+        <w:numPr>
+          <w:ilvl w:val="0"/>
+          <w:numId w:val="14"/>
+        </w:numPr>
       </w:pPr>
       <w:bookmarkStart w:id="0" w:name="_GoBack"/>
       <w:bookmarkEnd w:id="0"/>
+    </w:p>
+    <w:p>
+      <w:pPr>
+        <w:pStyle w:val="ListParagraph"/>
+        <w:ind w:left="1440"/>
+      </w:pPr>
     </w:p>
     <w:sectPr>
       <w:headerReference w:type="default" r:id="rId8"/>
@@ -465,7 +529,7 @@
   <w:abstractNum w:abstractNumId="0">
     <w:nsid w:val="0071253B"/>
     <w:multiLevelType w:val="hybridMultilevel"/>
-    <w:tmpl w:val="2E9A2F82"/>
+    <w:tmpl w:val="BF06DADC"/>
     <w:lvl w:ilvl="0" w:tplc="0409000F">
       <w:start w:val="1"/>
       <w:numFmt w:val="decimal"/>
@@ -1151,6 +1215,92 @@
     </w:lvl>
   </w:abstractNum>
   <w:abstractNum w:abstractNumId="8">
+    <w:nsid w:val="41494F7F"/>
+    <w:multiLevelType w:val="hybridMultilevel"/>
+    <w:tmpl w:val="012C5DDE"/>
+    <w:lvl w:ilvl="0" w:tplc="04090017">
+      <w:start w:val="1"/>
+      <w:numFmt w:val="lowerLetter"/>
+      <w:lvlText w:val="%1)"/>
+      <w:lvlJc w:val="left"/>
+      <w:pPr>
+        <w:ind w:left="1440" w:hanging="360"/>
+      </w:pPr>
+    </w:lvl>
+    <w:lvl w:ilvl="1" w:tplc="04090019" w:tentative="1">
+      <w:start w:val="1"/>
+      <w:numFmt w:val="lowerLetter"/>
+      <w:lvlText w:val="%2."/>
+      <w:lvlJc w:val="left"/>
+      <w:pPr>
+        <w:ind w:left="2160" w:hanging="360"/>
+      </w:pPr>
+    </w:lvl>
+    <w:lvl w:ilvl="2" w:tplc="0409001B" w:tentative="1">
+      <w:start w:val="1"/>
+      <w:numFmt w:val="lowerRoman"/>
+      <w:lvlText w:val="%3."/>
+      <w:lvlJc w:val="right"/>
+      <w:pPr>
+        <w:ind w:left="2880" w:hanging="180"/>
+      </w:pPr>
+    </w:lvl>
+    <w:lvl w:ilvl="3" w:tplc="0409000F" w:tentative="1">
+      <w:start w:val="1"/>
+      <w:numFmt w:val="decimal"/>
+      <w:lvlText w:val="%4."/>
+      <w:lvlJc w:val="left"/>
+      <w:pPr>
+        <w:ind w:left="3600" w:hanging="360"/>
+      </w:pPr>
+    </w:lvl>
+    <w:lvl w:ilvl="4" w:tplc="04090019" w:tentative="1">
+      <w:start w:val="1"/>
+      <w:numFmt w:val="lowerLetter"/>
+      <w:lvlText w:val="%5."/>
+      <w:lvlJc w:val="left"/>
+      <w:pPr>
+        <w:ind w:left="4320" w:hanging="360"/>
+      </w:pPr>
+    </w:lvl>
+    <w:lvl w:ilvl="5" w:tplc="0409001B" w:tentative="1">
+      <w:start w:val="1"/>
+      <w:numFmt w:val="lowerRoman"/>
+      <w:lvlText w:val="%6."/>
+      <w:lvlJc w:val="right"/>
+      <w:pPr>
+        <w:ind w:left="5040" w:hanging="180"/>
+      </w:pPr>
+    </w:lvl>
+    <w:lvl w:ilvl="6" w:tplc="0409000F" w:tentative="1">
+      <w:start w:val="1"/>
+      <w:numFmt w:val="decimal"/>
+      <w:lvlText w:val="%7."/>
+      <w:lvlJc w:val="left"/>
+      <w:pPr>
+        <w:ind w:left="5760" w:hanging="360"/>
+      </w:pPr>
+    </w:lvl>
+    <w:lvl w:ilvl="7" w:tplc="04090019" w:tentative="1">
+      <w:start w:val="1"/>
+      <w:numFmt w:val="lowerLetter"/>
+      <w:lvlText w:val="%8."/>
+      <w:lvlJc w:val="left"/>
+      <w:pPr>
+        <w:ind w:left="6480" w:hanging="360"/>
+      </w:pPr>
+    </w:lvl>
+    <w:lvl w:ilvl="8" w:tplc="0409001B" w:tentative="1">
+      <w:start w:val="1"/>
+      <w:numFmt w:val="lowerRoman"/>
+      <w:lvlText w:val="%9."/>
+      <w:lvlJc w:val="right"/>
+      <w:pPr>
+        <w:ind w:left="7200" w:hanging="180"/>
+      </w:pPr>
+    </w:lvl>
+  </w:abstractNum>
+  <w:abstractNum w:abstractNumId="9">
     <w:nsid w:val="486A4AA9"/>
     <w:multiLevelType w:val="hybridMultilevel"/>
     <w:tmpl w:val="F72284BC"/>
@@ -1236,7 +1386,7 @@
       </w:pPr>
     </w:lvl>
   </w:abstractNum>
-  <w:abstractNum w:abstractNumId="9">
+  <w:abstractNum w:abstractNumId="10">
     <w:nsid w:val="50C8600E"/>
     <w:multiLevelType w:val="hybridMultilevel"/>
     <w:tmpl w:val="BD864F66"/>
@@ -1322,7 +1472,7 @@
       </w:pPr>
     </w:lvl>
   </w:abstractNum>
-  <w:abstractNum w:abstractNumId="10">
+  <w:abstractNum w:abstractNumId="11">
     <w:nsid w:val="5D8D42FE"/>
     <w:multiLevelType w:val="hybridMultilevel"/>
     <w:tmpl w:val="8F401440"/>
@@ -1408,7 +1558,93 @@
       </w:pPr>
     </w:lvl>
   </w:abstractNum>
-  <w:abstractNum w:abstractNumId="11">
+  <w:abstractNum w:abstractNumId="12">
+    <w:nsid w:val="65BD4FC9"/>
+    <w:multiLevelType w:val="hybridMultilevel"/>
+    <w:tmpl w:val="50A08AF6"/>
+    <w:lvl w:ilvl="0" w:tplc="0409000F">
+      <w:start w:val="1"/>
+      <w:numFmt w:val="decimal"/>
+      <w:lvlText w:val="%1."/>
+      <w:lvlJc w:val="left"/>
+      <w:pPr>
+        <w:ind w:left="720" w:hanging="360"/>
+      </w:pPr>
+    </w:lvl>
+    <w:lvl w:ilvl="1" w:tplc="04090019" w:tentative="1">
+      <w:start w:val="1"/>
+      <w:numFmt w:val="lowerLetter"/>
+      <w:lvlText w:val="%2."/>
+      <w:lvlJc w:val="left"/>
+      <w:pPr>
+        <w:ind w:left="1440" w:hanging="360"/>
+      </w:pPr>
+    </w:lvl>
+    <w:lvl w:ilvl="2" w:tplc="0409001B" w:tentative="1">
+      <w:start w:val="1"/>
+      <w:numFmt w:val="lowerRoman"/>
+      <w:lvlText w:val="%3."/>
+      <w:lvlJc w:val="right"/>
+      <w:pPr>
+        <w:ind w:left="2160" w:hanging="180"/>
+      </w:pPr>
+    </w:lvl>
+    <w:lvl w:ilvl="3" w:tplc="0409000F" w:tentative="1">
+      <w:start w:val="1"/>
+      <w:numFmt w:val="decimal"/>
+      <w:lvlText w:val="%4."/>
+      <w:lvlJc w:val="left"/>
+      <w:pPr>
+        <w:ind w:left="2880" w:hanging="360"/>
+      </w:pPr>
+    </w:lvl>
+    <w:lvl w:ilvl="4" w:tplc="04090019" w:tentative="1">
+      <w:start w:val="1"/>
+      <w:numFmt w:val="lowerLetter"/>
+      <w:lvlText w:val="%5."/>
+      <w:lvlJc w:val="left"/>
+      <w:pPr>
+        <w:ind w:left="3600" w:hanging="360"/>
+      </w:pPr>
+    </w:lvl>
+    <w:lvl w:ilvl="5" w:tplc="0409001B" w:tentative="1">
+      <w:start w:val="1"/>
+      <w:numFmt w:val="lowerRoman"/>
+      <w:lvlText w:val="%6."/>
+      <w:lvlJc w:val="right"/>
+      <w:pPr>
+        <w:ind w:left="4320" w:hanging="180"/>
+      </w:pPr>
+    </w:lvl>
+    <w:lvl w:ilvl="6" w:tplc="0409000F" w:tentative="1">
+      <w:start w:val="1"/>
+      <w:numFmt w:val="decimal"/>
+      <w:lvlText w:val="%7."/>
+      <w:lvlJc w:val="left"/>
+      <w:pPr>
+        <w:ind w:left="5040" w:hanging="360"/>
+      </w:pPr>
+    </w:lvl>
+    <w:lvl w:ilvl="7" w:tplc="04090019" w:tentative="1">
+      <w:start w:val="1"/>
+      <w:numFmt w:val="lowerLetter"/>
+      <w:lvlText w:val="%8."/>
+      <w:lvlJc w:val="left"/>
+      <w:pPr>
+        <w:ind w:left="5760" w:hanging="360"/>
+      </w:pPr>
+    </w:lvl>
+    <w:lvl w:ilvl="8" w:tplc="0409001B" w:tentative="1">
+      <w:start w:val="1"/>
+      <w:numFmt w:val="lowerRoman"/>
+      <w:lvlText w:val="%9."/>
+      <w:lvlJc w:val="right"/>
+      <w:pPr>
+        <w:ind w:left="6480" w:hanging="180"/>
+      </w:pPr>
+    </w:lvl>
+  </w:abstractNum>
+  <w:abstractNum w:abstractNumId="13">
     <w:nsid w:val="669769C7"/>
     <w:multiLevelType w:val="hybridMultilevel"/>
     <w:tmpl w:val="7B76D31A"/>
@@ -1494,7 +1730,7 @@
       </w:pPr>
     </w:lvl>
   </w:abstractNum>
-  <w:abstractNum w:abstractNumId="12">
+  <w:abstractNum w:abstractNumId="14">
     <w:nsid w:val="7DF31B57"/>
     <w:multiLevelType w:val="hybridMultilevel"/>
     <w:tmpl w:val="7C9CCB38"/>
@@ -1584,19 +1820,19 @@
     <w:abstractNumId w:val="2"/>
   </w:num>
   <w:num w:numId="2">
-    <w:abstractNumId w:val="9"/>
+    <w:abstractNumId w:val="10"/>
   </w:num>
   <w:num w:numId="3">
     <w:abstractNumId w:val="1"/>
   </w:num>
   <w:num w:numId="4">
-    <w:abstractNumId w:val="10"/>
+    <w:abstractNumId w:val="11"/>
   </w:num>
   <w:num w:numId="5">
-    <w:abstractNumId w:val="12"/>
+    <w:abstractNumId w:val="14"/>
   </w:num>
   <w:num w:numId="6">
-    <w:abstractNumId w:val="11"/>
+    <w:abstractNumId w:val="13"/>
   </w:num>
   <w:num w:numId="7">
     <w:abstractNumId w:val="4"/>
@@ -1614,10 +1850,16 @@
     <w:abstractNumId w:val="5"/>
   </w:num>
   <w:num w:numId="12">
-    <w:abstractNumId w:val="8"/>
+    <w:abstractNumId w:val="9"/>
   </w:num>
   <w:num w:numId="13">
     <w:abstractNumId w:val="3"/>
+  </w:num>
+  <w:num w:numId="14">
+    <w:abstractNumId w:val="12"/>
+  </w:num>
+  <w:num w:numId="15">
+    <w:abstractNumId w:val="8"/>
   </w:num>
 </w:numbering>
 </file>

</xml_diff>

<commit_message>
Third question, second part
</commit_message>
<xml_diff>
--- a/ProblemSolving/Kimball_David_ProblemSolving.docx
+++ b/ProblemSolving/Kimball_David_ProblemSolving.docx
@@ -419,6 +419,50 @@
       </w:pPr>
       <w:r>
         <w:t>The goal is to predict which finger each count will be on</w:t>
+      </w:r>
+    </w:p>
+    <w:p>
+      <w:pPr>
+        <w:pStyle w:val="ListParagraph"/>
+        <w:numPr>
+          <w:ilvl w:val="0"/>
+          <w:numId w:val="14"/>
+        </w:numPr>
+      </w:pPr>
+      <w:r>
+        <w:t>Break the problem apart</w:t>
+      </w:r>
+    </w:p>
+    <w:p>
+      <w:pPr>
+        <w:pStyle w:val="ListParagraph"/>
+        <w:numPr>
+          <w:ilvl w:val="0"/>
+          <w:numId w:val="16"/>
+        </w:numPr>
+      </w:pPr>
+      <w:r>
+        <w:t>The constraints are that the little girl is using one hand (assumingly) and keeps reversing direction.</w:t>
+      </w:r>
+    </w:p>
+    <w:p>
+      <w:pPr>
+        <w:pStyle w:val="ListParagraph"/>
+        <w:numPr>
+          <w:ilvl w:val="0"/>
+          <w:numId w:val="16"/>
+        </w:numPr>
+      </w:pPr>
+      <w:r>
+        <w:t xml:space="preserve">The sub-goals are to figure out which </w:t>
+      </w:r>
+      <w:proofErr w:type="gramStart"/>
+      <w:r>
+        <w:t>finger each count</w:t>
+      </w:r>
+      <w:proofErr w:type="gramEnd"/>
+      <w:r>
+        <w:t xml:space="preserve"> lands on.</w:t>
       </w:r>
     </w:p>
     <w:p>
@@ -785,6 +829,92 @@
     </w:lvl>
   </w:abstractNum>
   <w:abstractNum w:abstractNumId="3">
+    <w:nsid w:val="0C7818C7"/>
+    <w:multiLevelType w:val="hybridMultilevel"/>
+    <w:tmpl w:val="8EB41564"/>
+    <w:lvl w:ilvl="0" w:tplc="04090017">
+      <w:start w:val="1"/>
+      <w:numFmt w:val="lowerLetter"/>
+      <w:lvlText w:val="%1)"/>
+      <w:lvlJc w:val="left"/>
+      <w:pPr>
+        <w:ind w:left="1440" w:hanging="360"/>
+      </w:pPr>
+    </w:lvl>
+    <w:lvl w:ilvl="1" w:tplc="04090019" w:tentative="1">
+      <w:start w:val="1"/>
+      <w:numFmt w:val="lowerLetter"/>
+      <w:lvlText w:val="%2."/>
+      <w:lvlJc w:val="left"/>
+      <w:pPr>
+        <w:ind w:left="2160" w:hanging="360"/>
+      </w:pPr>
+    </w:lvl>
+    <w:lvl w:ilvl="2" w:tplc="0409001B" w:tentative="1">
+      <w:start w:val="1"/>
+      <w:numFmt w:val="lowerRoman"/>
+      <w:lvlText w:val="%3."/>
+      <w:lvlJc w:val="right"/>
+      <w:pPr>
+        <w:ind w:left="2880" w:hanging="180"/>
+      </w:pPr>
+    </w:lvl>
+    <w:lvl w:ilvl="3" w:tplc="0409000F" w:tentative="1">
+      <w:start w:val="1"/>
+      <w:numFmt w:val="decimal"/>
+      <w:lvlText w:val="%4."/>
+      <w:lvlJc w:val="left"/>
+      <w:pPr>
+        <w:ind w:left="3600" w:hanging="360"/>
+      </w:pPr>
+    </w:lvl>
+    <w:lvl w:ilvl="4" w:tplc="04090019" w:tentative="1">
+      <w:start w:val="1"/>
+      <w:numFmt w:val="lowerLetter"/>
+      <w:lvlText w:val="%5."/>
+      <w:lvlJc w:val="left"/>
+      <w:pPr>
+        <w:ind w:left="4320" w:hanging="360"/>
+      </w:pPr>
+    </w:lvl>
+    <w:lvl w:ilvl="5" w:tplc="0409001B" w:tentative="1">
+      <w:start w:val="1"/>
+      <w:numFmt w:val="lowerRoman"/>
+      <w:lvlText w:val="%6."/>
+      <w:lvlJc w:val="right"/>
+      <w:pPr>
+        <w:ind w:left="5040" w:hanging="180"/>
+      </w:pPr>
+    </w:lvl>
+    <w:lvl w:ilvl="6" w:tplc="0409000F" w:tentative="1">
+      <w:start w:val="1"/>
+      <w:numFmt w:val="decimal"/>
+      <w:lvlText w:val="%7."/>
+      <w:lvlJc w:val="left"/>
+      <w:pPr>
+        <w:ind w:left="5760" w:hanging="360"/>
+      </w:pPr>
+    </w:lvl>
+    <w:lvl w:ilvl="7" w:tplc="04090019" w:tentative="1">
+      <w:start w:val="1"/>
+      <w:numFmt w:val="lowerLetter"/>
+      <w:lvlText w:val="%8."/>
+      <w:lvlJc w:val="left"/>
+      <w:pPr>
+        <w:ind w:left="6480" w:hanging="360"/>
+      </w:pPr>
+    </w:lvl>
+    <w:lvl w:ilvl="8" w:tplc="0409001B" w:tentative="1">
+      <w:start w:val="1"/>
+      <w:numFmt w:val="lowerRoman"/>
+      <w:lvlText w:val="%9."/>
+      <w:lvlJc w:val="right"/>
+      <w:pPr>
+        <w:ind w:left="7200" w:hanging="180"/>
+      </w:pPr>
+    </w:lvl>
+  </w:abstractNum>
+  <w:abstractNum w:abstractNumId="4">
     <w:nsid w:val="0D756279"/>
     <w:multiLevelType w:val="hybridMultilevel"/>
     <w:tmpl w:val="0388CF96"/>
@@ -870,7 +1000,7 @@
       </w:pPr>
     </w:lvl>
   </w:abstractNum>
-  <w:abstractNum w:abstractNumId="4">
+  <w:abstractNum w:abstractNumId="5">
     <w:nsid w:val="0F8351C1"/>
     <w:multiLevelType w:val="hybridMultilevel"/>
     <w:tmpl w:val="7B76D31A"/>
@@ -956,7 +1086,7 @@
       </w:pPr>
     </w:lvl>
   </w:abstractNum>
-  <w:abstractNum w:abstractNumId="5">
+  <w:abstractNum w:abstractNumId="6">
     <w:nsid w:val="11D66DDD"/>
     <w:multiLevelType w:val="hybridMultilevel"/>
     <w:tmpl w:val="F72284BC"/>
@@ -1042,7 +1172,7 @@
       </w:pPr>
     </w:lvl>
   </w:abstractNum>
-  <w:abstractNum w:abstractNumId="6">
+  <w:abstractNum w:abstractNumId="7">
     <w:nsid w:val="2D455A5D"/>
     <w:multiLevelType w:val="hybridMultilevel"/>
     <w:tmpl w:val="C36C9DB0"/>
@@ -1128,7 +1258,7 @@
       </w:pPr>
     </w:lvl>
   </w:abstractNum>
-  <w:abstractNum w:abstractNumId="7">
+  <w:abstractNum w:abstractNumId="8">
     <w:nsid w:val="3FDA4D32"/>
     <w:multiLevelType w:val="hybridMultilevel"/>
     <w:tmpl w:val="5E72A8F6"/>
@@ -1214,7 +1344,7 @@
       </w:pPr>
     </w:lvl>
   </w:abstractNum>
-  <w:abstractNum w:abstractNumId="8">
+  <w:abstractNum w:abstractNumId="9">
     <w:nsid w:val="41494F7F"/>
     <w:multiLevelType w:val="hybridMultilevel"/>
     <w:tmpl w:val="012C5DDE"/>
@@ -1300,7 +1430,7 @@
       </w:pPr>
     </w:lvl>
   </w:abstractNum>
-  <w:abstractNum w:abstractNumId="9">
+  <w:abstractNum w:abstractNumId="10">
     <w:nsid w:val="486A4AA9"/>
     <w:multiLevelType w:val="hybridMultilevel"/>
     <w:tmpl w:val="F72284BC"/>
@@ -1386,7 +1516,7 @@
       </w:pPr>
     </w:lvl>
   </w:abstractNum>
-  <w:abstractNum w:abstractNumId="10">
+  <w:abstractNum w:abstractNumId="11">
     <w:nsid w:val="50C8600E"/>
     <w:multiLevelType w:val="hybridMultilevel"/>
     <w:tmpl w:val="BD864F66"/>
@@ -1472,7 +1602,7 @@
       </w:pPr>
     </w:lvl>
   </w:abstractNum>
-  <w:abstractNum w:abstractNumId="11">
+  <w:abstractNum w:abstractNumId="12">
     <w:nsid w:val="5D8D42FE"/>
     <w:multiLevelType w:val="hybridMultilevel"/>
     <w:tmpl w:val="8F401440"/>
@@ -1558,10 +1688,10 @@
       </w:pPr>
     </w:lvl>
   </w:abstractNum>
-  <w:abstractNum w:abstractNumId="12">
+  <w:abstractNum w:abstractNumId="13">
     <w:nsid w:val="65BD4FC9"/>
     <w:multiLevelType w:val="hybridMultilevel"/>
-    <w:tmpl w:val="50A08AF6"/>
+    <w:tmpl w:val="6832DB4A"/>
     <w:lvl w:ilvl="0" w:tplc="0409000F">
       <w:start w:val="1"/>
       <w:numFmt w:val="decimal"/>
@@ -1644,7 +1774,7 @@
       </w:pPr>
     </w:lvl>
   </w:abstractNum>
-  <w:abstractNum w:abstractNumId="13">
+  <w:abstractNum w:abstractNumId="14">
     <w:nsid w:val="669769C7"/>
     <w:multiLevelType w:val="hybridMultilevel"/>
     <w:tmpl w:val="7B76D31A"/>
@@ -1730,7 +1860,7 @@
       </w:pPr>
     </w:lvl>
   </w:abstractNum>
-  <w:abstractNum w:abstractNumId="14">
+  <w:abstractNum w:abstractNumId="15">
     <w:nsid w:val="7DF31B57"/>
     <w:multiLevelType w:val="hybridMultilevel"/>
     <w:tmpl w:val="7C9CCB38"/>
@@ -1820,46 +1950,49 @@
     <w:abstractNumId w:val="2"/>
   </w:num>
   <w:num w:numId="2">
-    <w:abstractNumId w:val="10"/>
+    <w:abstractNumId w:val="11"/>
   </w:num>
   <w:num w:numId="3">
     <w:abstractNumId w:val="1"/>
   </w:num>
   <w:num w:numId="4">
-    <w:abstractNumId w:val="11"/>
+    <w:abstractNumId w:val="12"/>
   </w:num>
   <w:num w:numId="5">
+    <w:abstractNumId w:val="15"/>
+  </w:num>
+  <w:num w:numId="6">
     <w:abstractNumId w:val="14"/>
   </w:num>
-  <w:num w:numId="6">
-    <w:abstractNumId w:val="13"/>
-  </w:num>
   <w:num w:numId="7">
-    <w:abstractNumId w:val="4"/>
+    <w:abstractNumId w:val="5"/>
   </w:num>
   <w:num w:numId="8">
     <w:abstractNumId w:val="0"/>
   </w:num>
   <w:num w:numId="9">
+    <w:abstractNumId w:val="8"/>
+  </w:num>
+  <w:num w:numId="10">
     <w:abstractNumId w:val="7"/>
   </w:num>
-  <w:num w:numId="10">
+  <w:num w:numId="11">
     <w:abstractNumId w:val="6"/>
   </w:num>
-  <w:num w:numId="11">
-    <w:abstractNumId w:val="5"/>
+  <w:num w:numId="12">
+    <w:abstractNumId w:val="10"/>
   </w:num>
-  <w:num w:numId="12">
+  <w:num w:numId="13">
+    <w:abstractNumId w:val="4"/>
+  </w:num>
+  <w:num w:numId="14">
+    <w:abstractNumId w:val="13"/>
+  </w:num>
+  <w:num w:numId="15">
     <w:abstractNumId w:val="9"/>
   </w:num>
-  <w:num w:numId="13">
+  <w:num w:numId="16">
     <w:abstractNumId w:val="3"/>
-  </w:num>
-  <w:num w:numId="14">
-    <w:abstractNumId w:val="12"/>
-  </w:num>
-  <w:num w:numId="15">
-    <w:abstractNumId w:val="8"/>
   </w:num>
 </w:numbering>
 </file>

</xml_diff>

<commit_message>
Third question, second part, grammar fixed
</commit_message>
<xml_diff>
--- a/ProblemSolving/Kimball_David_ProblemSolving.docx
+++ b/ProblemSolving/Kimball_David_ProblemSolving.docx
@@ -456,25 +456,23 @@
       <w:r>
         <w:t xml:space="preserve">The sub-goals are to figure out which </w:t>
       </w:r>
-      <w:proofErr w:type="gramStart"/>
-      <w:r>
-        <w:t>finger each count</w:t>
-      </w:r>
-      <w:proofErr w:type="gramEnd"/>
-      <w:r>
-        <w:t xml:space="preserve"> lands on.</w:t>
-      </w:r>
-    </w:p>
-    <w:p>
-      <w:pPr>
-        <w:pStyle w:val="ListParagraph"/>
-        <w:numPr>
-          <w:ilvl w:val="0"/>
-          <w:numId w:val="14"/>
-        </w:numPr>
-      </w:pPr>
       <w:bookmarkStart w:id="0" w:name="_GoBack"/>
       <w:bookmarkEnd w:id="0"/>
+      <w:r>
+        <w:t>fingers each count</w:t>
+      </w:r>
+      <w:r>
+        <w:t xml:space="preserve"> lands on.</w:t>
+      </w:r>
+    </w:p>
+    <w:p>
+      <w:pPr>
+        <w:pStyle w:val="ListParagraph"/>
+        <w:numPr>
+          <w:ilvl w:val="0"/>
+          <w:numId w:val="14"/>
+        </w:numPr>
+      </w:pPr>
     </w:p>
     <w:p>
       <w:pPr>

</xml_diff>

<commit_message>
Third question, third part
</commit_message>
<xml_diff>
--- a/ProblemSolving/Kimball_David_ProblemSolving.docx
+++ b/ProblemSolving/Kimball_David_ProblemSolving.docx
@@ -456,23 +456,47 @@
       <w:r>
         <w:t xml:space="preserve">The sub-goals are to figure out which </w:t>
       </w:r>
+      <w:r>
+        <w:t>fingers each count</w:t>
+      </w:r>
+      <w:r>
+        <w:t xml:space="preserve"> lands on.</w:t>
+      </w:r>
+    </w:p>
+    <w:p>
+      <w:pPr>
+        <w:pStyle w:val="ListParagraph"/>
+        <w:numPr>
+          <w:ilvl w:val="0"/>
+          <w:numId w:val="14"/>
+        </w:numPr>
+      </w:pPr>
+      <w:r>
+        <w:t>Identify potential solutions</w:t>
+      </w:r>
+    </w:p>
+    <w:p>
+      <w:pPr>
+        <w:pStyle w:val="ListParagraph"/>
+        <w:numPr>
+          <w:ilvl w:val="0"/>
+          <w:numId w:val="17"/>
+        </w:numPr>
+      </w:pPr>
+      <w:r>
+        <w:t xml:space="preserve">The easiest solution I can come up with is to count out each number myself. </w:t>
+      </w:r>
+    </w:p>
+    <w:p>
+      <w:pPr>
+        <w:pStyle w:val="ListParagraph"/>
+        <w:numPr>
+          <w:ilvl w:val="0"/>
+          <w:numId w:val="14"/>
+        </w:numPr>
+      </w:pPr>
       <w:bookmarkStart w:id="0" w:name="_GoBack"/>
       <w:bookmarkEnd w:id="0"/>
-      <w:r>
-        <w:t>fingers each count</w:t>
-      </w:r>
-      <w:r>
-        <w:t xml:space="preserve"> lands on.</w:t>
-      </w:r>
-    </w:p>
-    <w:p>
-      <w:pPr>
-        <w:pStyle w:val="ListParagraph"/>
-        <w:numPr>
-          <w:ilvl w:val="0"/>
-          <w:numId w:val="14"/>
-        </w:numPr>
-      </w:pPr>
     </w:p>
     <w:p>
       <w:pPr>
@@ -1171,6 +1195,92 @@
     </w:lvl>
   </w:abstractNum>
   <w:abstractNum w:abstractNumId="7">
+    <w:nsid w:val="26E979FE"/>
+    <w:multiLevelType w:val="hybridMultilevel"/>
+    <w:tmpl w:val="A300AFA2"/>
+    <w:lvl w:ilvl="0" w:tplc="04090017">
+      <w:start w:val="1"/>
+      <w:numFmt w:val="lowerLetter"/>
+      <w:lvlText w:val="%1)"/>
+      <w:lvlJc w:val="left"/>
+      <w:pPr>
+        <w:ind w:left="1440" w:hanging="360"/>
+      </w:pPr>
+    </w:lvl>
+    <w:lvl w:ilvl="1" w:tplc="04090019" w:tentative="1">
+      <w:start w:val="1"/>
+      <w:numFmt w:val="lowerLetter"/>
+      <w:lvlText w:val="%2."/>
+      <w:lvlJc w:val="left"/>
+      <w:pPr>
+        <w:ind w:left="2160" w:hanging="360"/>
+      </w:pPr>
+    </w:lvl>
+    <w:lvl w:ilvl="2" w:tplc="0409001B" w:tentative="1">
+      <w:start w:val="1"/>
+      <w:numFmt w:val="lowerRoman"/>
+      <w:lvlText w:val="%3."/>
+      <w:lvlJc w:val="right"/>
+      <w:pPr>
+        <w:ind w:left="2880" w:hanging="180"/>
+      </w:pPr>
+    </w:lvl>
+    <w:lvl w:ilvl="3" w:tplc="0409000F" w:tentative="1">
+      <w:start w:val="1"/>
+      <w:numFmt w:val="decimal"/>
+      <w:lvlText w:val="%4."/>
+      <w:lvlJc w:val="left"/>
+      <w:pPr>
+        <w:ind w:left="3600" w:hanging="360"/>
+      </w:pPr>
+    </w:lvl>
+    <w:lvl w:ilvl="4" w:tplc="04090019" w:tentative="1">
+      <w:start w:val="1"/>
+      <w:numFmt w:val="lowerLetter"/>
+      <w:lvlText w:val="%5."/>
+      <w:lvlJc w:val="left"/>
+      <w:pPr>
+        <w:ind w:left="4320" w:hanging="360"/>
+      </w:pPr>
+    </w:lvl>
+    <w:lvl w:ilvl="5" w:tplc="0409001B" w:tentative="1">
+      <w:start w:val="1"/>
+      <w:numFmt w:val="lowerRoman"/>
+      <w:lvlText w:val="%6."/>
+      <w:lvlJc w:val="right"/>
+      <w:pPr>
+        <w:ind w:left="5040" w:hanging="180"/>
+      </w:pPr>
+    </w:lvl>
+    <w:lvl w:ilvl="6" w:tplc="0409000F" w:tentative="1">
+      <w:start w:val="1"/>
+      <w:numFmt w:val="decimal"/>
+      <w:lvlText w:val="%7."/>
+      <w:lvlJc w:val="left"/>
+      <w:pPr>
+        <w:ind w:left="5760" w:hanging="360"/>
+      </w:pPr>
+    </w:lvl>
+    <w:lvl w:ilvl="7" w:tplc="04090019" w:tentative="1">
+      <w:start w:val="1"/>
+      <w:numFmt w:val="lowerLetter"/>
+      <w:lvlText w:val="%8."/>
+      <w:lvlJc w:val="left"/>
+      <w:pPr>
+        <w:ind w:left="6480" w:hanging="360"/>
+      </w:pPr>
+    </w:lvl>
+    <w:lvl w:ilvl="8" w:tplc="0409001B" w:tentative="1">
+      <w:start w:val="1"/>
+      <w:numFmt w:val="lowerRoman"/>
+      <w:lvlText w:val="%9."/>
+      <w:lvlJc w:val="right"/>
+      <w:pPr>
+        <w:ind w:left="7200" w:hanging="180"/>
+      </w:pPr>
+    </w:lvl>
+  </w:abstractNum>
+  <w:abstractNum w:abstractNumId="8">
     <w:nsid w:val="2D455A5D"/>
     <w:multiLevelType w:val="hybridMultilevel"/>
     <w:tmpl w:val="C36C9DB0"/>
@@ -1256,7 +1366,7 @@
       </w:pPr>
     </w:lvl>
   </w:abstractNum>
-  <w:abstractNum w:abstractNumId="8">
+  <w:abstractNum w:abstractNumId="9">
     <w:nsid w:val="3FDA4D32"/>
     <w:multiLevelType w:val="hybridMultilevel"/>
     <w:tmpl w:val="5E72A8F6"/>
@@ -1342,7 +1452,7 @@
       </w:pPr>
     </w:lvl>
   </w:abstractNum>
-  <w:abstractNum w:abstractNumId="9">
+  <w:abstractNum w:abstractNumId="10">
     <w:nsid w:val="41494F7F"/>
     <w:multiLevelType w:val="hybridMultilevel"/>
     <w:tmpl w:val="012C5DDE"/>
@@ -1428,7 +1538,7 @@
       </w:pPr>
     </w:lvl>
   </w:abstractNum>
-  <w:abstractNum w:abstractNumId="10">
+  <w:abstractNum w:abstractNumId="11">
     <w:nsid w:val="486A4AA9"/>
     <w:multiLevelType w:val="hybridMultilevel"/>
     <w:tmpl w:val="F72284BC"/>
@@ -1514,7 +1624,7 @@
       </w:pPr>
     </w:lvl>
   </w:abstractNum>
-  <w:abstractNum w:abstractNumId="11">
+  <w:abstractNum w:abstractNumId="12">
     <w:nsid w:val="50C8600E"/>
     <w:multiLevelType w:val="hybridMultilevel"/>
     <w:tmpl w:val="BD864F66"/>
@@ -1600,7 +1710,7 @@
       </w:pPr>
     </w:lvl>
   </w:abstractNum>
-  <w:abstractNum w:abstractNumId="12">
+  <w:abstractNum w:abstractNumId="13">
     <w:nsid w:val="5D8D42FE"/>
     <w:multiLevelType w:val="hybridMultilevel"/>
     <w:tmpl w:val="8F401440"/>
@@ -1686,10 +1796,10 @@
       </w:pPr>
     </w:lvl>
   </w:abstractNum>
-  <w:abstractNum w:abstractNumId="13">
+  <w:abstractNum w:abstractNumId="14">
     <w:nsid w:val="65BD4FC9"/>
     <w:multiLevelType w:val="hybridMultilevel"/>
-    <w:tmpl w:val="6832DB4A"/>
+    <w:tmpl w:val="E2AA2B5C"/>
     <w:lvl w:ilvl="0" w:tplc="0409000F">
       <w:start w:val="1"/>
       <w:numFmt w:val="decimal"/>
@@ -1772,7 +1882,7 @@
       </w:pPr>
     </w:lvl>
   </w:abstractNum>
-  <w:abstractNum w:abstractNumId="14">
+  <w:abstractNum w:abstractNumId="15">
     <w:nsid w:val="669769C7"/>
     <w:multiLevelType w:val="hybridMultilevel"/>
     <w:tmpl w:val="7B76D31A"/>
@@ -1858,7 +1968,7 @@
       </w:pPr>
     </w:lvl>
   </w:abstractNum>
-  <w:abstractNum w:abstractNumId="15">
+  <w:abstractNum w:abstractNumId="16">
     <w:nsid w:val="7DF31B57"/>
     <w:multiLevelType w:val="hybridMultilevel"/>
     <w:tmpl w:val="7C9CCB38"/>
@@ -1948,19 +2058,19 @@
     <w:abstractNumId w:val="2"/>
   </w:num>
   <w:num w:numId="2">
-    <w:abstractNumId w:val="11"/>
+    <w:abstractNumId w:val="12"/>
   </w:num>
   <w:num w:numId="3">
     <w:abstractNumId w:val="1"/>
   </w:num>
   <w:num w:numId="4">
-    <w:abstractNumId w:val="12"/>
+    <w:abstractNumId w:val="13"/>
   </w:num>
   <w:num w:numId="5">
-    <w:abstractNumId w:val="15"/>
+    <w:abstractNumId w:val="16"/>
   </w:num>
   <w:num w:numId="6">
-    <w:abstractNumId w:val="14"/>
+    <w:abstractNumId w:val="15"/>
   </w:num>
   <w:num w:numId="7">
     <w:abstractNumId w:val="5"/>
@@ -1969,28 +2079,31 @@
     <w:abstractNumId w:val="0"/>
   </w:num>
   <w:num w:numId="9">
-    <w:abstractNumId w:val="8"/>
+    <w:abstractNumId w:val="9"/>
   </w:num>
   <w:num w:numId="10">
-    <w:abstractNumId w:val="7"/>
+    <w:abstractNumId w:val="8"/>
   </w:num>
   <w:num w:numId="11">
     <w:abstractNumId w:val="6"/>
   </w:num>
   <w:num w:numId="12">
-    <w:abstractNumId w:val="10"/>
+    <w:abstractNumId w:val="11"/>
   </w:num>
   <w:num w:numId="13">
     <w:abstractNumId w:val="4"/>
   </w:num>
   <w:num w:numId="14">
-    <w:abstractNumId w:val="13"/>
+    <w:abstractNumId w:val="14"/>
   </w:num>
   <w:num w:numId="15">
-    <w:abstractNumId w:val="9"/>
+    <w:abstractNumId w:val="10"/>
   </w:num>
   <w:num w:numId="16">
     <w:abstractNumId w:val="3"/>
+  </w:num>
+  <w:num w:numId="17">
+    <w:abstractNumId w:val="7"/>
   </w:num>
 </w:numbering>
 </file>

</xml_diff>

<commit_message>
Third question, fourth part
</commit_message>
<xml_diff>
--- a/ProblemSolving/Kimball_David_ProblemSolving.docx
+++ b/ProblemSolving/Kimball_David_ProblemSolving.docx
@@ -485,6 +485,42 @@
       </w:pPr>
       <w:r>
         <w:t xml:space="preserve">The easiest solution I can come up with is to count out each number myself. </w:t>
+      </w:r>
+    </w:p>
+    <w:p>
+      <w:pPr>
+        <w:pStyle w:val="ListParagraph"/>
+        <w:numPr>
+          <w:ilvl w:val="0"/>
+          <w:numId w:val="14"/>
+        </w:numPr>
+      </w:pPr>
+      <w:r>
+        <w:t>Evaluate each potential solution</w:t>
+      </w:r>
+    </w:p>
+    <w:p>
+      <w:pPr>
+        <w:pStyle w:val="ListParagraph"/>
+        <w:numPr>
+          <w:ilvl w:val="0"/>
+          <w:numId w:val="18"/>
+        </w:numPr>
+      </w:pPr>
+      <w:r>
+        <w:t>The solution would meet the goal as outlined in the question.</w:t>
+      </w:r>
+    </w:p>
+    <w:p>
+      <w:pPr>
+        <w:pStyle w:val="ListParagraph"/>
+        <w:numPr>
+          <w:ilvl w:val="0"/>
+          <w:numId w:val="18"/>
+        </w:numPr>
+      </w:pPr>
+      <w:r>
+        <w:t>This solution would be acceptable to use for each part, though it would become time consuming.</w:t>
       </w:r>
     </w:p>
     <w:p>
@@ -1197,7 +1233,7 @@
   <w:abstractNum w:abstractNumId="7">
     <w:nsid w:val="26E979FE"/>
     <w:multiLevelType w:val="hybridMultilevel"/>
-    <w:tmpl w:val="A300AFA2"/>
+    <w:tmpl w:val="C6BE2268"/>
     <w:lvl w:ilvl="0" w:tplc="04090017">
       <w:start w:val="1"/>
       <w:numFmt w:val="lowerLetter"/>
@@ -1281,6 +1317,92 @@
     </w:lvl>
   </w:abstractNum>
   <w:abstractNum w:abstractNumId="8">
+    <w:nsid w:val="2AB22425"/>
+    <w:multiLevelType w:val="hybridMultilevel"/>
+    <w:tmpl w:val="C6BE2268"/>
+    <w:lvl w:ilvl="0" w:tplc="04090017">
+      <w:start w:val="1"/>
+      <w:numFmt w:val="lowerLetter"/>
+      <w:lvlText w:val="%1)"/>
+      <w:lvlJc w:val="left"/>
+      <w:pPr>
+        <w:ind w:left="1440" w:hanging="360"/>
+      </w:pPr>
+    </w:lvl>
+    <w:lvl w:ilvl="1" w:tplc="04090019" w:tentative="1">
+      <w:start w:val="1"/>
+      <w:numFmt w:val="lowerLetter"/>
+      <w:lvlText w:val="%2."/>
+      <w:lvlJc w:val="left"/>
+      <w:pPr>
+        <w:ind w:left="2160" w:hanging="360"/>
+      </w:pPr>
+    </w:lvl>
+    <w:lvl w:ilvl="2" w:tplc="0409001B" w:tentative="1">
+      <w:start w:val="1"/>
+      <w:numFmt w:val="lowerRoman"/>
+      <w:lvlText w:val="%3."/>
+      <w:lvlJc w:val="right"/>
+      <w:pPr>
+        <w:ind w:left="2880" w:hanging="180"/>
+      </w:pPr>
+    </w:lvl>
+    <w:lvl w:ilvl="3" w:tplc="0409000F" w:tentative="1">
+      <w:start w:val="1"/>
+      <w:numFmt w:val="decimal"/>
+      <w:lvlText w:val="%4."/>
+      <w:lvlJc w:val="left"/>
+      <w:pPr>
+        <w:ind w:left="3600" w:hanging="360"/>
+      </w:pPr>
+    </w:lvl>
+    <w:lvl w:ilvl="4" w:tplc="04090019" w:tentative="1">
+      <w:start w:val="1"/>
+      <w:numFmt w:val="lowerLetter"/>
+      <w:lvlText w:val="%5."/>
+      <w:lvlJc w:val="left"/>
+      <w:pPr>
+        <w:ind w:left="4320" w:hanging="360"/>
+      </w:pPr>
+    </w:lvl>
+    <w:lvl w:ilvl="5" w:tplc="0409001B" w:tentative="1">
+      <w:start w:val="1"/>
+      <w:numFmt w:val="lowerRoman"/>
+      <w:lvlText w:val="%6."/>
+      <w:lvlJc w:val="right"/>
+      <w:pPr>
+        <w:ind w:left="5040" w:hanging="180"/>
+      </w:pPr>
+    </w:lvl>
+    <w:lvl w:ilvl="6" w:tplc="0409000F" w:tentative="1">
+      <w:start w:val="1"/>
+      <w:numFmt w:val="decimal"/>
+      <w:lvlText w:val="%7."/>
+      <w:lvlJc w:val="left"/>
+      <w:pPr>
+        <w:ind w:left="5760" w:hanging="360"/>
+      </w:pPr>
+    </w:lvl>
+    <w:lvl w:ilvl="7" w:tplc="04090019" w:tentative="1">
+      <w:start w:val="1"/>
+      <w:numFmt w:val="lowerLetter"/>
+      <w:lvlText w:val="%8."/>
+      <w:lvlJc w:val="left"/>
+      <w:pPr>
+        <w:ind w:left="6480" w:hanging="360"/>
+      </w:pPr>
+    </w:lvl>
+    <w:lvl w:ilvl="8" w:tplc="0409001B" w:tentative="1">
+      <w:start w:val="1"/>
+      <w:numFmt w:val="lowerRoman"/>
+      <w:lvlText w:val="%9."/>
+      <w:lvlJc w:val="right"/>
+      <w:pPr>
+        <w:ind w:left="7200" w:hanging="180"/>
+      </w:pPr>
+    </w:lvl>
+  </w:abstractNum>
+  <w:abstractNum w:abstractNumId="9">
     <w:nsid w:val="2D455A5D"/>
     <w:multiLevelType w:val="hybridMultilevel"/>
     <w:tmpl w:val="C36C9DB0"/>
@@ -1366,7 +1488,7 @@
       </w:pPr>
     </w:lvl>
   </w:abstractNum>
-  <w:abstractNum w:abstractNumId="9">
+  <w:abstractNum w:abstractNumId="10">
     <w:nsid w:val="3FDA4D32"/>
     <w:multiLevelType w:val="hybridMultilevel"/>
     <w:tmpl w:val="5E72A8F6"/>
@@ -1452,7 +1574,7 @@
       </w:pPr>
     </w:lvl>
   </w:abstractNum>
-  <w:abstractNum w:abstractNumId="10">
+  <w:abstractNum w:abstractNumId="11">
     <w:nsid w:val="41494F7F"/>
     <w:multiLevelType w:val="hybridMultilevel"/>
     <w:tmpl w:val="012C5DDE"/>
@@ -1538,7 +1660,7 @@
       </w:pPr>
     </w:lvl>
   </w:abstractNum>
-  <w:abstractNum w:abstractNumId="11">
+  <w:abstractNum w:abstractNumId="12">
     <w:nsid w:val="486A4AA9"/>
     <w:multiLevelType w:val="hybridMultilevel"/>
     <w:tmpl w:val="F72284BC"/>
@@ -1624,7 +1746,7 @@
       </w:pPr>
     </w:lvl>
   </w:abstractNum>
-  <w:abstractNum w:abstractNumId="12">
+  <w:abstractNum w:abstractNumId="13">
     <w:nsid w:val="50C8600E"/>
     <w:multiLevelType w:val="hybridMultilevel"/>
     <w:tmpl w:val="BD864F66"/>
@@ -1710,7 +1832,7 @@
       </w:pPr>
     </w:lvl>
   </w:abstractNum>
-  <w:abstractNum w:abstractNumId="13">
+  <w:abstractNum w:abstractNumId="14">
     <w:nsid w:val="5D8D42FE"/>
     <w:multiLevelType w:val="hybridMultilevel"/>
     <w:tmpl w:val="8F401440"/>
@@ -1796,10 +1918,10 @@
       </w:pPr>
     </w:lvl>
   </w:abstractNum>
-  <w:abstractNum w:abstractNumId="14">
+  <w:abstractNum w:abstractNumId="15">
     <w:nsid w:val="65BD4FC9"/>
     <w:multiLevelType w:val="hybridMultilevel"/>
-    <w:tmpl w:val="E2AA2B5C"/>
+    <w:tmpl w:val="60309030"/>
     <w:lvl w:ilvl="0" w:tplc="0409000F">
       <w:start w:val="1"/>
       <w:numFmt w:val="decimal"/>
@@ -1882,7 +2004,7 @@
       </w:pPr>
     </w:lvl>
   </w:abstractNum>
-  <w:abstractNum w:abstractNumId="15">
+  <w:abstractNum w:abstractNumId="16">
     <w:nsid w:val="669769C7"/>
     <w:multiLevelType w:val="hybridMultilevel"/>
     <w:tmpl w:val="7B76D31A"/>
@@ -1968,7 +2090,7 @@
       </w:pPr>
     </w:lvl>
   </w:abstractNum>
-  <w:abstractNum w:abstractNumId="16">
+  <w:abstractNum w:abstractNumId="17">
     <w:nsid w:val="7DF31B57"/>
     <w:multiLevelType w:val="hybridMultilevel"/>
     <w:tmpl w:val="7C9CCB38"/>
@@ -2058,19 +2180,19 @@
     <w:abstractNumId w:val="2"/>
   </w:num>
   <w:num w:numId="2">
-    <w:abstractNumId w:val="12"/>
+    <w:abstractNumId w:val="13"/>
   </w:num>
   <w:num w:numId="3">
     <w:abstractNumId w:val="1"/>
   </w:num>
   <w:num w:numId="4">
-    <w:abstractNumId w:val="13"/>
+    <w:abstractNumId w:val="14"/>
   </w:num>
   <w:num w:numId="5">
-    <w:abstractNumId w:val="16"/>
+    <w:abstractNumId w:val="17"/>
   </w:num>
   <w:num w:numId="6">
-    <w:abstractNumId w:val="15"/>
+    <w:abstractNumId w:val="16"/>
   </w:num>
   <w:num w:numId="7">
     <w:abstractNumId w:val="5"/>
@@ -2079,31 +2201,34 @@
     <w:abstractNumId w:val="0"/>
   </w:num>
   <w:num w:numId="9">
-    <w:abstractNumId w:val="9"/>
+    <w:abstractNumId w:val="10"/>
   </w:num>
   <w:num w:numId="10">
-    <w:abstractNumId w:val="8"/>
+    <w:abstractNumId w:val="9"/>
   </w:num>
   <w:num w:numId="11">
     <w:abstractNumId w:val="6"/>
   </w:num>
   <w:num w:numId="12">
-    <w:abstractNumId w:val="11"/>
+    <w:abstractNumId w:val="12"/>
   </w:num>
   <w:num w:numId="13">
     <w:abstractNumId w:val="4"/>
   </w:num>
   <w:num w:numId="14">
-    <w:abstractNumId w:val="14"/>
+    <w:abstractNumId w:val="15"/>
   </w:num>
   <w:num w:numId="15">
-    <w:abstractNumId w:val="10"/>
+    <w:abstractNumId w:val="11"/>
   </w:num>
   <w:num w:numId="16">
     <w:abstractNumId w:val="3"/>
   </w:num>
   <w:num w:numId="17">
     <w:abstractNumId w:val="7"/>
+  </w:num>
+  <w:num w:numId="18">
+    <w:abstractNumId w:val="8"/>
   </w:num>
 </w:numbering>
 </file>

</xml_diff>

<commit_message>
Third question, fifth part
</commit_message>
<xml_diff>
--- a/ProblemSolving/Kimball_David_ProblemSolving.docx
+++ b/ProblemSolving/Kimball_David_ProblemSolving.docx
@@ -531,6 +531,33 @@
           <w:numId w:val="14"/>
         </w:numPr>
       </w:pPr>
+      <w:r>
+        <w:t>Choose a solution and develop a plan to implement it</w:t>
+      </w:r>
+    </w:p>
+    <w:p>
+      <w:pPr>
+        <w:pStyle w:val="ListParagraph"/>
+        <w:numPr>
+          <w:ilvl w:val="0"/>
+          <w:numId w:val="19"/>
+        </w:numPr>
+      </w:pPr>
+      <w:r>
+        <w:t>My solution would be to count out each count on my fingers.</w:t>
+      </w:r>
+    </w:p>
+    <w:p>
+      <w:pPr>
+        <w:pStyle w:val="ListParagraph"/>
+        <w:numPr>
+          <w:ilvl w:val="0"/>
+          <w:numId w:val="19"/>
+        </w:numPr>
+      </w:pPr>
+      <w:r>
+        <w:t>I did test this solution out myself and did arrive at the solution for each count. The first count of 10 lands on the first finger. The second count of 100 lands on the ring finger.</w:t>
+      </w:r>
       <w:bookmarkStart w:id="0" w:name="_GoBack"/>
       <w:bookmarkEnd w:id="0"/>
     </w:p>
@@ -2091,6 +2118,92 @@
     </w:lvl>
   </w:abstractNum>
   <w:abstractNum w:abstractNumId="17">
+    <w:nsid w:val="6C68132E"/>
+    <w:multiLevelType w:val="hybridMultilevel"/>
+    <w:tmpl w:val="02A24FAE"/>
+    <w:lvl w:ilvl="0" w:tplc="04090017">
+      <w:start w:val="1"/>
+      <w:numFmt w:val="lowerLetter"/>
+      <w:lvlText w:val="%1)"/>
+      <w:lvlJc w:val="left"/>
+      <w:pPr>
+        <w:ind w:left="1440" w:hanging="360"/>
+      </w:pPr>
+    </w:lvl>
+    <w:lvl w:ilvl="1" w:tplc="04090019" w:tentative="1">
+      <w:start w:val="1"/>
+      <w:numFmt w:val="lowerLetter"/>
+      <w:lvlText w:val="%2."/>
+      <w:lvlJc w:val="left"/>
+      <w:pPr>
+        <w:ind w:left="2160" w:hanging="360"/>
+      </w:pPr>
+    </w:lvl>
+    <w:lvl w:ilvl="2" w:tplc="0409001B" w:tentative="1">
+      <w:start w:val="1"/>
+      <w:numFmt w:val="lowerRoman"/>
+      <w:lvlText w:val="%3."/>
+      <w:lvlJc w:val="right"/>
+      <w:pPr>
+        <w:ind w:left="2880" w:hanging="180"/>
+      </w:pPr>
+    </w:lvl>
+    <w:lvl w:ilvl="3" w:tplc="0409000F" w:tentative="1">
+      <w:start w:val="1"/>
+      <w:numFmt w:val="decimal"/>
+      <w:lvlText w:val="%4."/>
+      <w:lvlJc w:val="left"/>
+      <w:pPr>
+        <w:ind w:left="3600" w:hanging="360"/>
+      </w:pPr>
+    </w:lvl>
+    <w:lvl w:ilvl="4" w:tplc="04090019" w:tentative="1">
+      <w:start w:val="1"/>
+      <w:numFmt w:val="lowerLetter"/>
+      <w:lvlText w:val="%5."/>
+      <w:lvlJc w:val="left"/>
+      <w:pPr>
+        <w:ind w:left="4320" w:hanging="360"/>
+      </w:pPr>
+    </w:lvl>
+    <w:lvl w:ilvl="5" w:tplc="0409001B" w:tentative="1">
+      <w:start w:val="1"/>
+      <w:numFmt w:val="lowerRoman"/>
+      <w:lvlText w:val="%6."/>
+      <w:lvlJc w:val="right"/>
+      <w:pPr>
+        <w:ind w:left="5040" w:hanging="180"/>
+      </w:pPr>
+    </w:lvl>
+    <w:lvl w:ilvl="6" w:tplc="0409000F" w:tentative="1">
+      <w:start w:val="1"/>
+      <w:numFmt w:val="decimal"/>
+      <w:lvlText w:val="%7."/>
+      <w:lvlJc w:val="left"/>
+      <w:pPr>
+        <w:ind w:left="5760" w:hanging="360"/>
+      </w:pPr>
+    </w:lvl>
+    <w:lvl w:ilvl="7" w:tplc="04090019" w:tentative="1">
+      <w:start w:val="1"/>
+      <w:numFmt w:val="lowerLetter"/>
+      <w:lvlText w:val="%8."/>
+      <w:lvlJc w:val="left"/>
+      <w:pPr>
+        <w:ind w:left="6480" w:hanging="360"/>
+      </w:pPr>
+    </w:lvl>
+    <w:lvl w:ilvl="8" w:tplc="0409001B" w:tentative="1">
+      <w:start w:val="1"/>
+      <w:numFmt w:val="lowerRoman"/>
+      <w:lvlText w:val="%9."/>
+      <w:lvlJc w:val="right"/>
+      <w:pPr>
+        <w:ind w:left="7200" w:hanging="180"/>
+      </w:pPr>
+    </w:lvl>
+  </w:abstractNum>
+  <w:abstractNum w:abstractNumId="18">
     <w:nsid w:val="7DF31B57"/>
     <w:multiLevelType w:val="hybridMultilevel"/>
     <w:tmpl w:val="7C9CCB38"/>
@@ -2189,7 +2302,7 @@
     <w:abstractNumId w:val="14"/>
   </w:num>
   <w:num w:numId="5">
-    <w:abstractNumId w:val="17"/>
+    <w:abstractNumId w:val="18"/>
   </w:num>
   <w:num w:numId="6">
     <w:abstractNumId w:val="16"/>
@@ -2229,6 +2342,9 @@
   </w:num>
   <w:num w:numId="18">
     <w:abstractNumId w:val="8"/>
+  </w:num>
+  <w:num w:numId="19">
+    <w:abstractNumId w:val="17"/>
   </w:num>
 </w:numbering>
 </file>

</xml_diff>